<commit_message>
Version 2.7 - Fragmented and reduced code, fixed bugs
</commit_message>
<xml_diff>
--- a/KieranHoganC12561353FinalReport.docx
+++ b/KieranHoganC12561353FinalReport.docx
@@ -536,16 +536,21 @@
         </w:rPr>
       </w:pPr>
       <w:r>
-        <w:t>1</w:t>
+        <w:t>4</w:t>
       </w:r>
       <w:r>
         <w:rPr>
           <w:vertAlign w:val="superscript"/>
         </w:rPr>
-        <w:t>st</w:t>
-      </w:r>
-      <w:r>
-        <w:t xml:space="preserve"> April 2016</w:t>
+        <w:t>th</w:t>
+      </w:r>
+      <w:r>
+        <w:t xml:space="preserve"> </w:t>
+      </w:r>
+      <w:bookmarkStart w:id="0" w:name="_GoBack"/>
+      <w:bookmarkEnd w:id="0"/>
+      <w:r>
+        <w:t>April 2016</w:t>
       </w:r>
     </w:p>
     <w:p>
@@ -666,8 +671,21 @@
       <w:pPr>
         <w:pStyle w:val="BodyText"/>
       </w:pPr>
-      <w:r>
-        <w:t xml:space="preserve">Orlagh, N2y (symbolstix), Damian, John, </w:t>
+      <w:proofErr w:type="spellStart"/>
+      <w:r>
+        <w:t>Orlagh</w:t>
+      </w:r>
+      <w:proofErr w:type="spellEnd"/>
+      <w:r>
+        <w:t>, N2y (</w:t>
+      </w:r>
+      <w:proofErr w:type="spellStart"/>
+      <w:r>
+        <w:t>symbolstix</w:t>
+      </w:r>
+      <w:proofErr w:type="spellEnd"/>
+      <w:r>
+        <w:t xml:space="preserve">), Damian, John, </w:t>
       </w:r>
       <w:r>
         <w:t>parents, other project people</w:t>
@@ -893,7 +911,15 @@
         <w:spacing w:after="0"/>
       </w:pPr>
       <w:r>
-        <w:t>Target user cannot learn language through conventional reading and writing due to disabilities. Project is to develop a tablet based application that helps the user learn symbols to expand their core vocabulary. Must be done in a fun and interactive manner. Will be paired with a web interface that tracks the users data, and outputs for parent/therapist analysis.</w:t>
+        <w:t xml:space="preserve">Target user cannot learn language through conventional reading and writing due to disabilities. Project is to develop a tablet based application that helps the user learn symbols to expand their core vocabulary. Must be done in a fun and interactive manner. Will be paired with a web interface that tracks the </w:t>
+      </w:r>
+      <w:proofErr w:type="gramStart"/>
+      <w:r>
+        <w:t>users</w:t>
+      </w:r>
+      <w:proofErr w:type="gramEnd"/>
+      <w:r>
+        <w:t xml:space="preserve"> data, and outputs for parent/therapist analysis.</w:t>
       </w:r>
     </w:p>
     <w:p>
@@ -1023,8 +1049,17 @@
           <w:b w:val="0"/>
           <w:sz w:val="24"/>
         </w:rPr>
-        <w:t xml:space="preserve"> – CORE FOCUS – DISABILITIES AND ?</w:t>
-      </w:r>
+        <w:t xml:space="preserve"> – CORE FOCUS – DISABILITIES </w:t>
+      </w:r>
+      <w:proofErr w:type="gramStart"/>
+      <w:r>
+        <w:rPr>
+          <w:b w:val="0"/>
+          <w:sz w:val="24"/>
+        </w:rPr>
+        <w:t>AND ?</w:t>
+      </w:r>
+      <w:proofErr w:type="gramEnd"/>
     </w:p>
     <w:p>
       <w:pPr>
@@ -1038,12 +1073,21 @@
           <w:sz w:val="24"/>
         </w:rPr>
       </w:pPr>
-      <w:r>
-        <w:rPr>
-          <w:b w:val="0"/>
-          <w:sz w:val="24"/>
-        </w:rPr>
-        <w:t>Eg. Research related to identifying the problem that this project solves, research into solution definition</w:t>
+      <w:proofErr w:type="spellStart"/>
+      <w:r>
+        <w:rPr>
+          <w:b w:val="0"/>
+          <w:sz w:val="24"/>
+        </w:rPr>
+        <w:t>Eg</w:t>
+      </w:r>
+      <w:proofErr w:type="spellEnd"/>
+      <w:r>
+        <w:rPr>
+          <w:b w:val="0"/>
+          <w:sz w:val="24"/>
+        </w:rPr>
+        <w:t>. Research related to identifying the problem that this project solves, research into solution definition</w:t>
       </w:r>
     </w:p>
     <w:p>
@@ -1361,7 +1405,23 @@
           <w:b w:val="0"/>
           <w:sz w:val="24"/>
         </w:rPr>
-        <w:t>Design of each of the project components eg: the UI, Network, Project Demonstration, source code layout</w:t>
+        <w:t xml:space="preserve">Design of each of the project components </w:t>
+      </w:r>
+      <w:proofErr w:type="spellStart"/>
+      <w:r>
+        <w:rPr>
+          <w:b w:val="0"/>
+          <w:sz w:val="24"/>
+        </w:rPr>
+        <w:t>eg</w:t>
+      </w:r>
+      <w:proofErr w:type="spellEnd"/>
+      <w:r>
+        <w:rPr>
+          <w:b w:val="0"/>
+          <w:sz w:val="24"/>
+        </w:rPr>
+        <w:t>: the UI, Network, Project Demonstration, source code layout</w:t>
       </w:r>
     </w:p>
     <w:p>
@@ -1402,7 +1462,23 @@
           <w:b w:val="0"/>
           <w:sz w:val="24"/>
         </w:rPr>
-        <w:t>Big section, expand on system customisability, icon size, colours, symbols, design choices, justify everything!</w:t>
+        <w:t xml:space="preserve">Big section, expand on system customisability, icon size, colours, symbols, design choices, </w:t>
+      </w:r>
+      <w:proofErr w:type="gramStart"/>
+      <w:r>
+        <w:rPr>
+          <w:b w:val="0"/>
+          <w:sz w:val="24"/>
+        </w:rPr>
+        <w:t>justify</w:t>
+      </w:r>
+      <w:proofErr w:type="gramEnd"/>
+      <w:r>
+        <w:rPr>
+          <w:b w:val="0"/>
+          <w:sz w:val="24"/>
+        </w:rPr>
+        <w:t xml:space="preserve"> everything!</w:t>
       </w:r>
     </w:p>
     <w:p>
@@ -1516,15 +1592,17 @@
           <w:b w:val="0"/>
           <w:sz w:val="24"/>
         </w:rPr>
-        <w:t>Use case diagrams</w:t>
-      </w:r>
-      <w:r>
-        <w:rPr>
-          <w:b w:val="0"/>
-          <w:sz w:val="24"/>
-        </w:rPr>
-        <w:t xml:space="preserve"> (address two main users, Sophia and Orlagh</w:t>
-      </w:r>
+        <w:t xml:space="preserve">Use case diagrams (address two main users, Sophia and </w:t>
+      </w:r>
+      <w:proofErr w:type="spellStart"/>
+      <w:r>
+        <w:rPr>
+          <w:b w:val="0"/>
+          <w:sz w:val="24"/>
+        </w:rPr>
+        <w:t>Orlagh</w:t>
+      </w:r>
+      <w:proofErr w:type="spellEnd"/>
     </w:p>
     <w:p>
       <w:pPr>
@@ -1754,7 +1832,23 @@
           <w:b w:val="0"/>
           <w:sz w:val="24"/>
         </w:rPr>
-        <w:t>Animations (statemachines)</w:t>
+        <w:t>Animations (</w:t>
+      </w:r>
+      <w:proofErr w:type="spellStart"/>
+      <w:r>
+        <w:rPr>
+          <w:b w:val="0"/>
+          <w:sz w:val="24"/>
+        </w:rPr>
+        <w:t>statemachines</w:t>
+      </w:r>
+      <w:proofErr w:type="spellEnd"/>
+      <w:r>
+        <w:rPr>
+          <w:b w:val="0"/>
+          <w:sz w:val="24"/>
+        </w:rPr>
+        <w:t>)</w:t>
       </w:r>
     </w:p>
     <w:p>
@@ -1854,8 +1948,17 @@
           <w:b w:val="0"/>
           <w:sz w:val="24"/>
         </w:rPr>
-        <w:t>Graphs with FusionCharts</w:t>
-      </w:r>
+        <w:t xml:space="preserve">Graphs with </w:t>
+      </w:r>
+      <w:proofErr w:type="spellStart"/>
+      <w:r>
+        <w:rPr>
+          <w:b w:val="0"/>
+          <w:sz w:val="24"/>
+        </w:rPr>
+        <w:t>FusionCharts</w:t>
+      </w:r>
+      <w:proofErr w:type="spellEnd"/>
     </w:p>
     <w:p>
       <w:pPr>
@@ -1981,8 +2084,17 @@
           <w:b w:val="0"/>
           <w:sz w:val="24"/>
         </w:rPr>
-        <w:t>Graph useful information about users progress etc</w:t>
-      </w:r>
+        <w:t xml:space="preserve">Graph useful information about users progress </w:t>
+      </w:r>
+      <w:proofErr w:type="spellStart"/>
+      <w:r>
+        <w:rPr>
+          <w:b w:val="0"/>
+          <w:sz w:val="24"/>
+        </w:rPr>
+        <w:t>etc</w:t>
+      </w:r>
+      <w:proofErr w:type="spellEnd"/>
     </w:p>
     <w:p>
       <w:pPr>
@@ -2057,7 +2169,16 @@
           <w:sz w:val="24"/>
           <w:u w:val="single"/>
         </w:rPr>
-        <w:t>own code</w:t>
+        <w:t xml:space="preserve">own </w:t>
+      </w:r>
+      <w:proofErr w:type="gramStart"/>
+      <w:r>
+        <w:rPr>
+          <w:b w:val="0"/>
+          <w:sz w:val="24"/>
+          <w:u w:val="single"/>
+        </w:rPr>
+        <w:t>code</w:t>
       </w:r>
       <w:r>
         <w:rPr>
@@ -2071,7 +2192,15 @@
           <w:b w:val="0"/>
           <w:sz w:val="24"/>
         </w:rPr>
-        <w:t>; List</w:t>
+        <w:t>;</w:t>
+      </w:r>
+      <w:proofErr w:type="gramEnd"/>
+      <w:r>
+        <w:rPr>
+          <w:b w:val="0"/>
+          <w:sz w:val="24"/>
+        </w:rPr>
+        <w:t xml:space="preserve"> List</w:t>
       </w:r>
       <w:r>
         <w:rPr>
@@ -2093,12 +2222,21 @@
           <w:sz w:val="24"/>
         </w:rPr>
       </w:pPr>
-      <w:r>
-        <w:rPr>
-          <w:b w:val="0"/>
-          <w:sz w:val="24"/>
-        </w:rPr>
-        <w:t>Symbolstix symbols used with permission and licensee (n2y)</w:t>
+      <w:proofErr w:type="spellStart"/>
+      <w:r>
+        <w:rPr>
+          <w:b w:val="0"/>
+          <w:sz w:val="24"/>
+        </w:rPr>
+        <w:t>Symbolstix</w:t>
+      </w:r>
+      <w:proofErr w:type="spellEnd"/>
+      <w:r>
+        <w:rPr>
+          <w:b w:val="0"/>
+          <w:sz w:val="24"/>
+        </w:rPr>
+        <w:t xml:space="preserve"> symbols used with permission and licensee (n2y)</w:t>
       </w:r>
     </w:p>
     <w:p>
@@ -2133,6 +2271,7 @@
           <w:sz w:val="24"/>
         </w:rPr>
       </w:pPr>
+      <w:proofErr w:type="spellStart"/>
       <w:r>
         <w:rPr>
           <w:b w:val="0"/>
@@ -2140,13 +2279,23 @@
         </w:rPr>
         <w:t>PlayerController.cs</w:t>
       </w:r>
-      <w:r>
-        <w:rPr>
-          <w:b w:val="0"/>
-          <w:sz w:val="24"/>
-        </w:rPr>
-        <w:t>, LevelManager.cs</w:t>
-      </w:r>
+      <w:proofErr w:type="spellEnd"/>
+      <w:r>
+        <w:rPr>
+          <w:b w:val="0"/>
+          <w:sz w:val="24"/>
+        </w:rPr>
+        <w:t xml:space="preserve">, </w:t>
+      </w:r>
+      <w:proofErr w:type="spellStart"/>
+      <w:r>
+        <w:rPr>
+          <w:b w:val="0"/>
+          <w:sz w:val="24"/>
+        </w:rPr>
+        <w:t>LevelManager.cs</w:t>
+      </w:r>
+      <w:proofErr w:type="spellEnd"/>
     </w:p>
     <w:p>
       <w:pPr>
@@ -2160,13 +2309,31 @@
           <w:sz w:val="24"/>
         </w:rPr>
       </w:pPr>
-      <w:r>
-        <w:rPr>
-          <w:b w:val="0"/>
-          <w:sz w:val="24"/>
-        </w:rPr>
-        <w:t>Login.php etc</w:t>
-      </w:r>
+      <w:proofErr w:type="spellStart"/>
+      <w:r>
+        <w:rPr>
+          <w:b w:val="0"/>
+          <w:sz w:val="24"/>
+        </w:rPr>
+        <w:t>Login.php</w:t>
+      </w:r>
+      <w:proofErr w:type="spellEnd"/>
+      <w:r>
+        <w:rPr>
+          <w:b w:val="0"/>
+          <w:sz w:val="24"/>
+        </w:rPr>
+        <w:t xml:space="preserve"> </w:t>
+      </w:r>
+      <w:proofErr w:type="spellStart"/>
+      <w:r>
+        <w:rPr>
+          <w:b w:val="0"/>
+          <w:sz w:val="24"/>
+        </w:rPr>
+        <w:t>etc</w:t>
+      </w:r>
+      <w:proofErr w:type="spellEnd"/>
     </w:p>
     <w:p>
       <w:pPr>
@@ -2276,7 +2443,23 @@
           <w:b w:val="0"/>
           <w:sz w:val="24"/>
         </w:rPr>
-        <w:t>User feedback from Orlagh, iteratively changing design of application and features</w:t>
+        <w:t xml:space="preserve">User feedback from </w:t>
+      </w:r>
+      <w:proofErr w:type="spellStart"/>
+      <w:r>
+        <w:rPr>
+          <w:b w:val="0"/>
+          <w:sz w:val="24"/>
+        </w:rPr>
+        <w:t>Orlagh</w:t>
+      </w:r>
+      <w:proofErr w:type="spellEnd"/>
+      <w:r>
+        <w:rPr>
+          <w:b w:val="0"/>
+          <w:sz w:val="24"/>
+        </w:rPr>
+        <w:t>, iteratively changing design of application and features</w:t>
       </w:r>
     </w:p>
     <w:p>
@@ -2333,12 +2516,21 @@
           <w:sz w:val="24"/>
         </w:rPr>
       </w:pPr>
-      <w:r>
-        <w:rPr>
-          <w:b w:val="0"/>
-          <w:sz w:val="24"/>
-        </w:rPr>
-        <w:t xml:space="preserve">Youtube </w:t>
+      <w:proofErr w:type="spellStart"/>
+      <w:r>
+        <w:rPr>
+          <w:b w:val="0"/>
+          <w:sz w:val="24"/>
+        </w:rPr>
+        <w:t>Youtube</w:t>
+      </w:r>
+      <w:proofErr w:type="spellEnd"/>
+      <w:r>
+        <w:rPr>
+          <w:b w:val="0"/>
+          <w:sz w:val="24"/>
+        </w:rPr>
+        <w:t xml:space="preserve"> </w:t>
       </w:r>
       <w:r>
         <w:rPr>
@@ -2469,7 +2661,25 @@
           <w:b w:val="0"/>
           <w:sz w:val="24"/>
         </w:rPr>
-        <w:t>Initial gantt chart and note the time/objective changes</w:t>
+        <w:t xml:space="preserve">Initial </w:t>
+      </w:r>
+      <w:proofErr w:type="spellStart"/>
+      <w:proofErr w:type="gramStart"/>
+      <w:r>
+        <w:rPr>
+          <w:b w:val="0"/>
+          <w:sz w:val="24"/>
+        </w:rPr>
+        <w:t>gantt</w:t>
+      </w:r>
+      <w:proofErr w:type="spellEnd"/>
+      <w:proofErr w:type="gramEnd"/>
+      <w:r>
+        <w:rPr>
+          <w:b w:val="0"/>
+          <w:sz w:val="24"/>
+        </w:rPr>
+        <w:t xml:space="preserve"> chart and note the time/objective changes</w:t>
       </w:r>
       <w:r>
         <w:rPr>
@@ -2657,8 +2867,6 @@
         </w:rPr>
         <w:t xml:space="preserve"> ****</w:t>
       </w:r>
-      <w:bookmarkStart w:id="0" w:name="_GoBack"/>
-      <w:bookmarkEnd w:id="0"/>
     </w:p>
     <w:p>
       <w:pPr>
@@ -2691,8 +2899,13 @@
         </w:numPr>
       </w:pPr>
       <w:r>
-        <w:t>References etc</w:t>
-      </w:r>
+        <w:t xml:space="preserve">References </w:t>
+      </w:r>
+      <w:proofErr w:type="spellStart"/>
+      <w:r>
+        <w:t>etc</w:t>
+      </w:r>
+      <w:proofErr w:type="spellEnd"/>
     </w:p>
     <w:p>
       <w:pPr>
@@ -2892,7 +3105,7 @@
         <w:rStyle w:val="PageNumber"/>
         <w:noProof/>
       </w:rPr>
-      <w:t>6</w:t>
+      <w:t>8</w:t>
     </w:r>
     <w:r>
       <w:rPr>

</xml_diff>

<commit_message>
Version 3.1 - Fixed chase sub level, removed and tidied scripts
</commit_message>
<xml_diff>
--- a/KieranHoganC12561353FinalReport.docx
+++ b/KieranHoganC12561353FinalReport.docx
@@ -547,8 +547,6 @@
       <w:r>
         <w:t xml:space="preserve"> </w:t>
       </w:r>
-      <w:bookmarkStart w:id="0" w:name="_GoBack"/>
-      <w:bookmarkEnd w:id="0"/>
       <w:r>
         <w:t>April 2016</w:t>
       </w:r>
@@ -913,11 +911,9 @@
       <w:r>
         <w:t xml:space="preserve">Target user cannot learn language through conventional reading and writing due to disabilities. Project is to develop a tablet based application that helps the user learn symbols to expand their core vocabulary. Must be done in a fun and interactive manner. Will be paired with a web interface that tracks the </w:t>
       </w:r>
-      <w:proofErr w:type="gramStart"/>
-      <w:r>
-        <w:t>users</w:t>
-      </w:r>
-      <w:proofErr w:type="gramEnd"/>
+      <w:r>
+        <w:t>user’s</w:t>
+      </w:r>
       <w:r>
         <w:t xml:space="preserve"> data, and outputs for parent/therapist analysis.</w:t>
       </w:r>
@@ -945,7 +941,13 @@
         <w:spacing w:after="0"/>
       </w:pPr>
       <w:r>
-        <w:t>The main goal of the project is to teach the specific user the meaning of symbols, in a fun and interactive manor. To ensure that this goal is accurate enough</w:t>
+        <w:t>The main goal of the project is to teach the specific user the meaning of symbols, in a fun and interactive man</w:t>
+      </w:r>
+      <w:r>
+        <w:t>ne</w:t>
+      </w:r>
+      <w:r>
+        <w:t>r. To ensure that this goal is accurate enough</w:t>
       </w:r>
       <w:r>
         <w:t xml:space="preserve">. </w:t>
@@ -964,6 +966,107 @@
       <w:pPr>
         <w:pStyle w:val="BodyText"/>
         <w:numPr>
+          <w:ilvl w:val="2"/>
+          <w:numId w:val="1"/>
+        </w:numPr>
+        <w:spacing w:after="0"/>
+      </w:pPr>
+      <w:r>
+        <w:t xml:space="preserve">To develop tablet based app for </w:t>
+      </w:r>
+      <w:r>
+        <w:rPr>
+          <w:color w:val="FF0000"/>
+        </w:rPr>
+        <w:t xml:space="preserve">particular </w:t>
+      </w:r>
+      <w:r>
+        <w:t xml:space="preserve">child user with </w:t>
+      </w:r>
+      <w:r>
+        <w:rPr>
+          <w:color w:val="FF0000"/>
+        </w:rPr>
+        <w:t xml:space="preserve">particular </w:t>
+      </w:r>
+      <w:r>
+        <w:t>disabilities, not general</w:t>
+      </w:r>
+    </w:p>
+    <w:p>
+      <w:pPr>
+        <w:pStyle w:val="BodyText"/>
+        <w:numPr>
+          <w:ilvl w:val="2"/>
+          <w:numId w:val="1"/>
+        </w:numPr>
+        <w:spacing w:after="0"/>
+      </w:pPr>
+      <w:r>
+        <w:t>To assist the user to learn symbol</w:t>
+      </w:r>
+    </w:p>
+    <w:p>
+      <w:pPr>
+        <w:pStyle w:val="BodyText"/>
+        <w:numPr>
+          <w:ilvl w:val="2"/>
+          <w:numId w:val="1"/>
+        </w:numPr>
+        <w:spacing w:after="0"/>
+      </w:pPr>
+      <w:r>
+        <w:t xml:space="preserve">Whilst also capturing data </w:t>
+      </w:r>
+    </w:p>
+    <w:p>
+      <w:pPr>
+        <w:pStyle w:val="BodyText"/>
+        <w:numPr>
+          <w:ilvl w:val="2"/>
+          <w:numId w:val="1"/>
+        </w:numPr>
+        <w:spacing w:after="0"/>
+      </w:pPr>
+      <w:r>
+        <w:t>Get hold of symbol set</w:t>
+      </w:r>
+    </w:p>
+    <w:p>
+      <w:pPr>
+        <w:pStyle w:val="BodyText"/>
+        <w:numPr>
+          <w:ilvl w:val="2"/>
+          <w:numId w:val="1"/>
+        </w:numPr>
+        <w:spacing w:after="0"/>
+      </w:pPr>
+      <w:r>
+        <w:t>Universal design</w:t>
+      </w:r>
+    </w:p>
+    <w:p>
+      <w:pPr>
+        <w:pStyle w:val="BodyText"/>
+        <w:numPr>
+          <w:ilvl w:val="2"/>
+          <w:numId w:val="1"/>
+        </w:numPr>
+        <w:spacing w:after="0"/>
+      </w:pPr>
+      <w:r>
+        <w:t xml:space="preserve">Understand </w:t>
+      </w:r>
+      <w:proofErr w:type="spellStart"/>
+      <w:r>
+        <w:t>dissabilities</w:t>
+      </w:r>
+      <w:proofErr w:type="spellEnd"/>
+    </w:p>
+    <w:p>
+      <w:pPr>
+        <w:pStyle w:val="BodyText"/>
+        <w:numPr>
           <w:ilvl w:val="1"/>
           <w:numId w:val="1"/>
         </w:numPr>
@@ -983,7 +1086,13 @@
         <w:spacing w:after="0"/>
       </w:pPr>
       <w:r>
-        <w:t>Catering to the niche user, creating a fun, enjoyable system that’s user friendly, which addresses the problem an</w:t>
+        <w:t xml:space="preserve">Catering to the </w:t>
+      </w:r>
+      <w:r>
+        <w:t xml:space="preserve">particular </w:t>
+      </w:r>
+      <w:r>
+        <w:t>user, creating a fun, enjoyable system that’s user friendly, which addresses the problem an</w:t>
       </w:r>
       <w:r>
         <w:t>d helps the user learn symbolic vocabulary</w:t>
@@ -996,6 +1105,59 @@
       <w:pPr>
         <w:pStyle w:val="BodyText"/>
         <w:numPr>
+          <w:ilvl w:val="2"/>
+          <w:numId w:val="1"/>
+        </w:numPr>
+        <w:spacing w:after="0"/>
+      </w:pPr>
+      <w:r>
+        <w:t>Don’t get to see the user, through the parent, 3</w:t>
+      </w:r>
+      <w:r>
+        <w:rPr>
+          <w:vertAlign w:val="superscript"/>
+        </w:rPr>
+        <w:t>rd</w:t>
+      </w:r>
+      <w:r>
+        <w:t xml:space="preserve"> party info, child might not get to use the app</w:t>
+      </w:r>
+    </w:p>
+    <w:p>
+      <w:pPr>
+        <w:pStyle w:val="BodyText"/>
+        <w:numPr>
+          <w:ilvl w:val="2"/>
+          <w:numId w:val="1"/>
+        </w:numPr>
+        <w:spacing w:after="0"/>
+      </w:pPr>
+      <w:r>
+        <w:t xml:space="preserve">Time and difficulty </w:t>
+      </w:r>
+      <w:proofErr w:type="spellStart"/>
+      <w:r>
+        <w:t>etc</w:t>
+      </w:r>
+      <w:proofErr w:type="spellEnd"/>
+    </w:p>
+    <w:p>
+      <w:pPr>
+        <w:pStyle w:val="BodyText"/>
+        <w:numPr>
+          <w:ilvl w:val="2"/>
+          <w:numId w:val="1"/>
+        </w:numPr>
+        <w:spacing w:after="0"/>
+      </w:pPr>
+      <w:r>
+        <w:t>Opportunity sharing info</w:t>
+      </w:r>
+    </w:p>
+    <w:p>
+      <w:pPr>
+        <w:pStyle w:val="BodyText"/>
+        <w:numPr>
           <w:ilvl w:val="1"/>
           <w:numId w:val="1"/>
         </w:numPr>
@@ -1016,6 +1178,56 @@
       </w:pPr>
       <w:r>
         <w:t>The project has been broken down into various sections</w:t>
+      </w:r>
+    </w:p>
+    <w:p>
+      <w:pPr>
+        <w:pStyle w:val="BodyText"/>
+        <w:numPr>
+          <w:ilvl w:val="2"/>
+          <w:numId w:val="1"/>
+        </w:numPr>
+        <w:spacing w:after="0"/>
+      </w:pPr>
+      <w:r>
+        <w:t>Walkthrough of the document sections</w:t>
+      </w:r>
+    </w:p>
+    <w:p>
+      <w:pPr>
+        <w:pStyle w:val="BodyText"/>
+        <w:numPr>
+          <w:ilvl w:val="2"/>
+          <w:numId w:val="1"/>
+        </w:numPr>
+        <w:spacing w:after="0"/>
+      </w:pPr>
+      <w:r>
+        <w:t>Overview</w:t>
+      </w:r>
+    </w:p>
+    <w:p>
+      <w:pPr>
+        <w:pStyle w:val="BodyText"/>
+        <w:spacing w:after="0"/>
+      </w:pPr>
+    </w:p>
+    <w:p>
+      <w:pPr>
+        <w:pStyle w:val="BodyText"/>
+        <w:spacing w:after="0"/>
+      </w:pPr>
+      <w:r>
+        <w:t>Goal is where you want to be, objective is how to get there</w:t>
+      </w:r>
+    </w:p>
+    <w:p>
+      <w:pPr>
+        <w:pStyle w:val="BodyText"/>
+        <w:spacing w:after="0"/>
+      </w:pPr>
+      <w:r>
+        <w:t>Objective support the goal, consistent with goal</w:t>
       </w:r>
     </w:p>
     <w:p>
@@ -1049,7 +1261,459 @@
           <w:b w:val="0"/>
           <w:sz w:val="24"/>
         </w:rPr>
-        <w:t xml:space="preserve"> – CORE FOCUS – DISABILITIES </w:t>
+        <w:t xml:space="preserve"> –</w:t>
+      </w:r>
+      <w:r>
+        <w:rPr>
+          <w:b w:val="0"/>
+          <w:sz w:val="24"/>
+        </w:rPr>
+        <w:t xml:space="preserve"> CORE FOCUS – DISABILITIES AND Technologies</w:t>
+      </w:r>
+    </w:p>
+    <w:p>
+      <w:pPr>
+        <w:pStyle w:val="Chapterheading"/>
+        <w:numPr>
+          <w:ilvl w:val="1"/>
+          <w:numId w:val="1"/>
+        </w:numPr>
+        <w:rPr>
+          <w:b w:val="0"/>
+          <w:sz w:val="24"/>
+        </w:rPr>
+      </w:pPr>
+      <w:proofErr w:type="spellStart"/>
+      <w:r>
+        <w:rPr>
+          <w:b w:val="0"/>
+          <w:sz w:val="24"/>
+        </w:rPr>
+        <w:t>Eg</w:t>
+      </w:r>
+      <w:proofErr w:type="spellEnd"/>
+      <w:r>
+        <w:rPr>
+          <w:b w:val="0"/>
+          <w:sz w:val="24"/>
+        </w:rPr>
+        <w:t>. Research related to identifying the problem that this project solves, research into solution definition</w:t>
+      </w:r>
+    </w:p>
+    <w:p>
+      <w:pPr>
+        <w:pStyle w:val="Chapterheading"/>
+        <w:numPr>
+          <w:ilvl w:val="2"/>
+          <w:numId w:val="1"/>
+        </w:numPr>
+        <w:rPr>
+          <w:b w:val="0"/>
+          <w:sz w:val="24"/>
+        </w:rPr>
+      </w:pPr>
+      <w:r>
+        <w:rPr>
+          <w:b w:val="0"/>
+          <w:sz w:val="24"/>
+        </w:rPr>
+        <w:t>Disabilities</w:t>
+      </w:r>
+      <w:r>
+        <w:rPr>
+          <w:b w:val="0"/>
+          <w:sz w:val="24"/>
+        </w:rPr>
+        <w:t xml:space="preserve"> (and their effect on learning)</w:t>
+      </w:r>
+    </w:p>
+    <w:p>
+      <w:pPr>
+        <w:pStyle w:val="Chapterheading"/>
+        <w:numPr>
+          <w:ilvl w:val="2"/>
+          <w:numId w:val="1"/>
+        </w:numPr>
+        <w:rPr>
+          <w:b w:val="0"/>
+          <w:sz w:val="24"/>
+        </w:rPr>
+      </w:pPr>
+      <w:r>
+        <w:rPr>
+          <w:b w:val="0"/>
+          <w:sz w:val="24"/>
+        </w:rPr>
+        <w:t>Language Learning (and how people with disabilities learn differently)</w:t>
+      </w:r>
+    </w:p>
+    <w:p>
+      <w:pPr>
+        <w:pStyle w:val="Chapterheading"/>
+        <w:numPr>
+          <w:ilvl w:val="2"/>
+          <w:numId w:val="1"/>
+        </w:numPr>
+        <w:rPr>
+          <w:b w:val="0"/>
+          <w:sz w:val="24"/>
+        </w:rPr>
+      </w:pPr>
+      <w:r>
+        <w:rPr>
+          <w:b w:val="0"/>
+          <w:sz w:val="24"/>
+        </w:rPr>
+        <w:t>Alternative solutions and similar applications addressing user group, like AAC and Acorn</w:t>
+      </w:r>
+    </w:p>
+    <w:p>
+      <w:pPr>
+        <w:pStyle w:val="Chapterheading"/>
+        <w:numPr>
+          <w:ilvl w:val="1"/>
+          <w:numId w:val="1"/>
+        </w:numPr>
+        <w:rPr>
+          <w:b w:val="0"/>
+          <w:sz w:val="24"/>
+        </w:rPr>
+      </w:pPr>
+      <w:r>
+        <w:rPr>
+          <w:b w:val="0"/>
+          <w:sz w:val="24"/>
+        </w:rPr>
+        <w:lastRenderedPageBreak/>
+        <w:t>An overview of the technologies evaluated and selected or rejected and the rationale behind the key decisions.</w:t>
+      </w:r>
+    </w:p>
+    <w:p>
+      <w:pPr>
+        <w:pStyle w:val="Chapterheading"/>
+        <w:numPr>
+          <w:ilvl w:val="2"/>
+          <w:numId w:val="1"/>
+        </w:numPr>
+        <w:rPr>
+          <w:b w:val="0"/>
+          <w:sz w:val="24"/>
+        </w:rPr>
+      </w:pPr>
+      <w:r>
+        <w:rPr>
+          <w:b w:val="0"/>
+          <w:sz w:val="24"/>
+        </w:rPr>
+        <w:t>Choosing Android over IOS as tablet platform</w:t>
+      </w:r>
+    </w:p>
+    <w:p>
+      <w:pPr>
+        <w:pStyle w:val="Chapterheading"/>
+        <w:numPr>
+          <w:ilvl w:val="2"/>
+          <w:numId w:val="1"/>
+        </w:numPr>
+        <w:rPr>
+          <w:b w:val="0"/>
+          <w:sz w:val="24"/>
+        </w:rPr>
+      </w:pPr>
+      <w:r>
+        <w:rPr>
+          <w:b w:val="0"/>
+          <w:sz w:val="24"/>
+        </w:rPr>
+        <w:t>Choosing Unity</w:t>
+      </w:r>
+      <w:r>
+        <w:rPr>
+          <w:b w:val="0"/>
+          <w:sz w:val="24"/>
+        </w:rPr>
+        <w:t xml:space="preserve"> </w:t>
+      </w:r>
+      <w:r>
+        <w:rPr>
+          <w:b w:val="0"/>
+          <w:sz w:val="24"/>
+        </w:rPr>
+        <w:t>over Android native as language/dev engine</w:t>
+      </w:r>
+    </w:p>
+    <w:p>
+      <w:pPr>
+        <w:pStyle w:val="Chapterheading"/>
+        <w:numPr>
+          <w:ilvl w:val="2"/>
+          <w:numId w:val="1"/>
+        </w:numPr>
+        <w:rPr>
+          <w:b w:val="0"/>
+          <w:sz w:val="24"/>
+        </w:rPr>
+      </w:pPr>
+      <w:r>
+        <w:rPr>
+          <w:b w:val="0"/>
+          <w:sz w:val="24"/>
+        </w:rPr>
+        <w:t>Choosing PHP over Node</w:t>
+      </w:r>
+    </w:p>
+    <w:p>
+      <w:pPr>
+        <w:pStyle w:val="Chapterheading"/>
+        <w:numPr>
+          <w:ilvl w:val="2"/>
+          <w:numId w:val="1"/>
+        </w:numPr>
+        <w:rPr>
+          <w:b w:val="0"/>
+          <w:sz w:val="24"/>
+        </w:rPr>
+      </w:pPr>
+      <w:r>
+        <w:rPr>
+          <w:b w:val="0"/>
+          <w:sz w:val="24"/>
+        </w:rPr>
+        <w:t>Choosing MySQL over NoSQL or Oracle</w:t>
+      </w:r>
+    </w:p>
+    <w:p>
+      <w:pPr>
+        <w:pStyle w:val="Chapterheading"/>
+        <w:numPr>
+          <w:ilvl w:val="2"/>
+          <w:numId w:val="1"/>
+        </w:numPr>
+        <w:rPr>
+          <w:b w:val="0"/>
+          <w:sz w:val="24"/>
+        </w:rPr>
+      </w:pPr>
+      <w:r>
+        <w:rPr>
+          <w:b w:val="0"/>
+          <w:sz w:val="24"/>
+        </w:rPr>
+        <w:t>JUSTIFY ALL</w:t>
+      </w:r>
+    </w:p>
+    <w:p>
+      <w:pPr>
+        <w:pStyle w:val="Chapterheading"/>
+        <w:numPr>
+          <w:ilvl w:val="2"/>
+          <w:numId w:val="1"/>
+        </w:numPr>
+        <w:rPr>
+          <w:b w:val="0"/>
+          <w:sz w:val="24"/>
+        </w:rPr>
+      </w:pPr>
+      <w:r>
+        <w:rPr>
+          <w:b w:val="0"/>
+          <w:sz w:val="24"/>
+        </w:rPr>
+        <w:t>Learning through animation, serious learning game</w:t>
+      </w:r>
+    </w:p>
+    <w:p>
+      <w:pPr>
+        <w:pStyle w:val="Chapterheading"/>
+        <w:ind w:left="1080"/>
+        <w:rPr>
+          <w:b w:val="0"/>
+          <w:sz w:val="24"/>
+        </w:rPr>
+      </w:pPr>
+    </w:p>
+    <w:p>
+      <w:pPr>
+        <w:pStyle w:val="Chapterheading"/>
+        <w:numPr>
+          <w:ilvl w:val="0"/>
+          <w:numId w:val="1"/>
+        </w:numPr>
+        <w:rPr>
+          <w:b w:val="0"/>
+          <w:sz w:val="24"/>
+        </w:rPr>
+      </w:pPr>
+      <w:r>
+        <w:rPr>
+          <w:b w:val="0"/>
+          <w:sz w:val="24"/>
+        </w:rPr>
+        <w:t>Design</w:t>
+      </w:r>
+      <w:r>
+        <w:rPr>
+          <w:b w:val="0"/>
+          <w:sz w:val="24"/>
+        </w:rPr>
+        <w:t xml:space="preserve"> – CORE FOCUS – User Centric Design</w:t>
+      </w:r>
+      <w:r>
+        <w:rPr>
+          <w:b w:val="0"/>
+          <w:sz w:val="24"/>
+        </w:rPr>
+        <w:t xml:space="preserve"> (objective)</w:t>
+      </w:r>
+      <w:r>
+        <w:rPr>
+          <w:b w:val="0"/>
+          <w:sz w:val="24"/>
+        </w:rPr>
+        <w:t xml:space="preserve"> DIAGRAMS, SCREENSHOTS, STORYBOARDS, USERS EXPERIENCE, USER INTERFACE, USER CENTRIC APPROACH, INNTERACTION WITH USER</w:t>
+      </w:r>
+    </w:p>
+    <w:p>
+      <w:pPr>
+        <w:pStyle w:val="Chapterheading"/>
+        <w:numPr>
+          <w:ilvl w:val="1"/>
+          <w:numId w:val="1"/>
+        </w:numPr>
+        <w:rPr>
+          <w:b w:val="0"/>
+          <w:sz w:val="24"/>
+        </w:rPr>
+      </w:pPr>
+      <w:r>
+        <w:rPr>
+          <w:b w:val="0"/>
+          <w:sz w:val="24"/>
+        </w:rPr>
+        <w:t xml:space="preserve">Identification of a design methodology including why it was chosen </w:t>
+      </w:r>
+    </w:p>
+    <w:p>
+      <w:pPr>
+        <w:pStyle w:val="Chapterheading"/>
+        <w:numPr>
+          <w:ilvl w:val="2"/>
+          <w:numId w:val="1"/>
+        </w:numPr>
+        <w:rPr>
+          <w:b w:val="0"/>
+          <w:sz w:val="24"/>
+        </w:rPr>
+      </w:pPr>
+      <w:r>
+        <w:rPr>
+          <w:b w:val="0"/>
+          <w:sz w:val="24"/>
+        </w:rPr>
+        <w:t>TDD</w:t>
+      </w:r>
+      <w:r>
+        <w:rPr>
+          <w:b w:val="0"/>
+          <w:sz w:val="24"/>
+        </w:rPr>
+        <w:t xml:space="preserve"> test driven design</w:t>
+      </w:r>
+    </w:p>
+    <w:p>
+      <w:pPr>
+        <w:pStyle w:val="Chapterheading"/>
+        <w:numPr>
+          <w:ilvl w:val="2"/>
+          <w:numId w:val="1"/>
+        </w:numPr>
+        <w:rPr>
+          <w:b w:val="0"/>
+          <w:sz w:val="24"/>
+        </w:rPr>
+      </w:pPr>
+      <w:r>
+        <w:rPr>
+          <w:b w:val="0"/>
+          <w:sz w:val="24"/>
+        </w:rPr>
+        <w:t>Scrum – iterative research, requirements analysis, design phases in first half, followed by iterative development, requirements and testing phases in the second half</w:t>
+      </w:r>
+    </w:p>
+    <w:p>
+      <w:pPr>
+        <w:pStyle w:val="Chapterheading"/>
+        <w:numPr>
+          <w:ilvl w:val="1"/>
+          <w:numId w:val="1"/>
+        </w:numPr>
+        <w:rPr>
+          <w:b w:val="0"/>
+          <w:sz w:val="24"/>
+        </w:rPr>
+      </w:pPr>
+      <w:r>
+        <w:rPr>
+          <w:b w:val="0"/>
+          <w:sz w:val="24"/>
+        </w:rPr>
+        <w:t xml:space="preserve">Design of each of the project components </w:t>
+      </w:r>
+      <w:proofErr w:type="spellStart"/>
+      <w:r>
+        <w:rPr>
+          <w:b w:val="0"/>
+          <w:sz w:val="24"/>
+        </w:rPr>
+        <w:t>eg</w:t>
+      </w:r>
+      <w:proofErr w:type="spellEnd"/>
+      <w:r>
+        <w:rPr>
+          <w:b w:val="0"/>
+          <w:sz w:val="24"/>
+        </w:rPr>
+        <w:t>: the UI, Network, Project Demonstration, source code layout</w:t>
+      </w:r>
+    </w:p>
+    <w:p>
+      <w:pPr>
+        <w:pStyle w:val="Chapterheading"/>
+        <w:numPr>
+          <w:ilvl w:val="2"/>
+          <w:numId w:val="1"/>
+        </w:numPr>
+        <w:rPr>
+          <w:b w:val="0"/>
+          <w:sz w:val="24"/>
+        </w:rPr>
+      </w:pPr>
+      <w:r>
+        <w:rPr>
+          <w:b w:val="0"/>
+          <w:sz w:val="24"/>
+        </w:rPr>
+        <w:t>UI – Unity</w:t>
+      </w:r>
+    </w:p>
+    <w:p>
+      <w:pPr>
+        <w:pStyle w:val="Chapterheading"/>
+        <w:numPr>
+          <w:ilvl w:val="3"/>
+          <w:numId w:val="1"/>
+        </w:numPr>
+        <w:rPr>
+          <w:b w:val="0"/>
+          <w:sz w:val="24"/>
+        </w:rPr>
+      </w:pPr>
+      <w:r>
+        <w:rPr>
+          <w:b w:val="0"/>
+          <w:sz w:val="24"/>
+        </w:rPr>
+        <w:t xml:space="preserve">Big section, expand on system customisability, icon size, colours, symbols, design choices, </w:t>
       </w:r>
       <w:proofErr w:type="gramStart"/>
       <w:r>
@@ -1057,9 +1721,113 @@
           <w:b w:val="0"/>
           <w:sz w:val="24"/>
         </w:rPr>
-        <w:t>AND ?</w:t>
+        <w:t>justify</w:t>
       </w:r>
       <w:proofErr w:type="gramEnd"/>
+      <w:r>
+        <w:rPr>
+          <w:b w:val="0"/>
+          <w:sz w:val="24"/>
+        </w:rPr>
+        <w:t xml:space="preserve"> everything!</w:t>
+      </w:r>
+      <w:r>
+        <w:rPr>
+          <w:b w:val="0"/>
+          <w:sz w:val="24"/>
+        </w:rPr>
+        <w:t xml:space="preserve"> Screenshots, initial layout </w:t>
+      </w:r>
+      <w:proofErr w:type="spellStart"/>
+      <w:r>
+        <w:rPr>
+          <w:b w:val="0"/>
+          <w:sz w:val="24"/>
+        </w:rPr>
+        <w:t>etc</w:t>
+      </w:r>
+      <w:proofErr w:type="spellEnd"/>
+      <w:r>
+        <w:rPr>
+          <w:b w:val="0"/>
+          <w:sz w:val="24"/>
+        </w:rPr>
+        <w:t>, feedback, changes, redesign</w:t>
+      </w:r>
+    </w:p>
+    <w:p>
+      <w:pPr>
+        <w:pStyle w:val="Chapterheading"/>
+        <w:numPr>
+          <w:ilvl w:val="2"/>
+          <w:numId w:val="1"/>
+        </w:numPr>
+        <w:rPr>
+          <w:b w:val="0"/>
+          <w:sz w:val="24"/>
+        </w:rPr>
+      </w:pPr>
+      <w:r>
+        <w:rPr>
+          <w:b w:val="0"/>
+          <w:sz w:val="24"/>
+        </w:rPr>
+        <w:t>Backend Unity</w:t>
+      </w:r>
+    </w:p>
+    <w:p>
+      <w:pPr>
+        <w:pStyle w:val="Chapterheading"/>
+        <w:numPr>
+          <w:ilvl w:val="2"/>
+          <w:numId w:val="1"/>
+        </w:numPr>
+        <w:rPr>
+          <w:b w:val="0"/>
+          <w:sz w:val="24"/>
+        </w:rPr>
+      </w:pPr>
+      <w:r>
+        <w:rPr>
+          <w:b w:val="0"/>
+          <w:sz w:val="24"/>
+        </w:rPr>
+        <w:t>MySQL – database</w:t>
+      </w:r>
+    </w:p>
+    <w:p>
+      <w:pPr>
+        <w:pStyle w:val="Chapterheading"/>
+        <w:numPr>
+          <w:ilvl w:val="2"/>
+          <w:numId w:val="1"/>
+        </w:numPr>
+        <w:rPr>
+          <w:b w:val="0"/>
+          <w:sz w:val="24"/>
+        </w:rPr>
+      </w:pPr>
+      <w:r>
+        <w:rPr>
+          <w:b w:val="0"/>
+          <w:sz w:val="24"/>
+        </w:rPr>
+        <w:t>PHP and HTML</w:t>
+      </w:r>
+      <w:r>
+        <w:rPr>
+          <w:b w:val="0"/>
+          <w:sz w:val="24"/>
+        </w:rPr>
+        <w:t>5</w:t>
+      </w:r>
+      <w:r>
+        <w:rPr>
+          <w:b w:val="0"/>
+          <w:sz w:val="24"/>
+        </w:rPr>
+        <w:t xml:space="preserve"> – back end / front end web</w:t>
+      </w:r>
     </w:p>
     <w:p>
       <w:pPr>
@@ -1073,89 +1841,157 @@
           <w:sz w:val="24"/>
         </w:rPr>
       </w:pPr>
+      <w:r>
+        <w:rPr>
+          <w:b w:val="0"/>
+          <w:sz w:val="24"/>
+        </w:rPr>
+        <w:t>Clearly identifying the list of features and use cases supported within the project.</w:t>
+      </w:r>
+    </w:p>
+    <w:p>
+      <w:pPr>
+        <w:pStyle w:val="Chapterheading"/>
+        <w:numPr>
+          <w:ilvl w:val="2"/>
+          <w:numId w:val="1"/>
+        </w:numPr>
+        <w:rPr>
+          <w:b w:val="0"/>
+          <w:sz w:val="24"/>
+        </w:rPr>
+      </w:pPr>
+      <w:r>
+        <w:rPr>
+          <w:b w:val="0"/>
+          <w:sz w:val="24"/>
+        </w:rPr>
+        <w:t xml:space="preserve">Use case diagrams (address two main users, Sophia and </w:t>
+      </w:r>
       <w:proofErr w:type="spellStart"/>
       <w:r>
         <w:rPr>
           <w:b w:val="0"/>
           <w:sz w:val="24"/>
         </w:rPr>
-        <w:t>Eg</w:t>
+        <w:t>Orlagh</w:t>
       </w:r>
       <w:proofErr w:type="spellEnd"/>
-      <w:r>
-        <w:rPr>
-          <w:b w:val="0"/>
-          <w:sz w:val="24"/>
-        </w:rPr>
-        <w:t>. Research related to identifying the problem that this project solves, research into solution definition</w:t>
-      </w:r>
-    </w:p>
-    <w:p>
-      <w:pPr>
-        <w:pStyle w:val="Chapterheading"/>
-        <w:numPr>
-          <w:ilvl w:val="2"/>
-          <w:numId w:val="1"/>
-        </w:numPr>
-        <w:rPr>
-          <w:b w:val="0"/>
-          <w:sz w:val="24"/>
-        </w:rPr>
-      </w:pPr>
-      <w:r>
-        <w:rPr>
-          <w:b w:val="0"/>
-          <w:sz w:val="24"/>
-        </w:rPr>
-        <w:t>Disabilities</w:t>
-      </w:r>
-      <w:r>
-        <w:rPr>
-          <w:b w:val="0"/>
-          <w:sz w:val="24"/>
-        </w:rPr>
-        <w:t xml:space="preserve"> (and their effect on learning)</w:t>
-      </w:r>
-    </w:p>
-    <w:p>
-      <w:pPr>
-        <w:pStyle w:val="Chapterheading"/>
-        <w:numPr>
-          <w:ilvl w:val="2"/>
-          <w:numId w:val="1"/>
-        </w:numPr>
-        <w:rPr>
-          <w:b w:val="0"/>
-          <w:sz w:val="24"/>
-        </w:rPr>
-      </w:pPr>
-      <w:r>
-        <w:rPr>
-          <w:b w:val="0"/>
-          <w:sz w:val="24"/>
-        </w:rPr>
-        <w:t>Language Learning (and how people with disabilities learn differently)</w:t>
-      </w:r>
-    </w:p>
-    <w:p>
-      <w:pPr>
-        <w:pStyle w:val="Chapterheading"/>
-        <w:numPr>
-          <w:ilvl w:val="2"/>
-          <w:numId w:val="1"/>
-        </w:numPr>
-        <w:rPr>
-          <w:b w:val="0"/>
-          <w:sz w:val="24"/>
-        </w:rPr>
-      </w:pPr>
-      <w:r>
-        <w:rPr>
-          <w:b w:val="0"/>
-          <w:sz w:val="24"/>
-        </w:rPr>
-        <w:t>Alternative solutions and similar applications addressing user group, like AAC and Acorn</w:t>
-      </w:r>
+    </w:p>
+    <w:p>
+      <w:pPr>
+        <w:pStyle w:val="Chapterheading"/>
+        <w:numPr>
+          <w:ilvl w:val="2"/>
+          <w:numId w:val="1"/>
+        </w:numPr>
+        <w:rPr>
+          <w:b w:val="0"/>
+          <w:sz w:val="24"/>
+        </w:rPr>
+      </w:pPr>
+      <w:r>
+        <w:rPr>
+          <w:b w:val="0"/>
+          <w:sz w:val="24"/>
+        </w:rPr>
+        <w:t>Main features, priority for each</w:t>
+      </w:r>
+    </w:p>
+    <w:p>
+      <w:pPr>
+        <w:pStyle w:val="Chapterheading"/>
+        <w:rPr>
+          <w:b w:val="0"/>
+          <w:sz w:val="24"/>
+        </w:rPr>
+      </w:pPr>
+    </w:p>
+    <w:p>
+      <w:pPr>
+        <w:pStyle w:val="Chapterheading"/>
+        <w:ind w:left="2160"/>
+        <w:rPr>
+          <w:b w:val="0"/>
+          <w:sz w:val="24"/>
+        </w:rPr>
+      </w:pPr>
+    </w:p>
+    <w:p>
+      <w:pPr>
+        <w:pStyle w:val="Chapterheading"/>
+        <w:rPr>
+          <w:b w:val="0"/>
+          <w:sz w:val="24"/>
+        </w:rPr>
+      </w:pPr>
+      <w:r>
+        <w:rPr>
+          <w:b w:val="0"/>
+          <w:sz w:val="24"/>
+        </w:rPr>
+        <w:t>Put ARCHITECTURE IN DESIGN, TO GIVE STRUCTURE</w:t>
+      </w:r>
+    </w:p>
+    <w:p>
+      <w:pPr>
+        <w:pStyle w:val="Chapterheading"/>
+        <w:ind w:left="1440"/>
+        <w:rPr>
+          <w:b w:val="0"/>
+          <w:sz w:val="24"/>
+        </w:rPr>
+      </w:pPr>
+    </w:p>
+    <w:p>
+      <w:pPr>
+        <w:pStyle w:val="Chapterheading"/>
+        <w:numPr>
+          <w:ilvl w:val="0"/>
+          <w:numId w:val="1"/>
+        </w:numPr>
+        <w:rPr>
+          <w:b w:val="0"/>
+          <w:sz w:val="24"/>
+        </w:rPr>
+      </w:pPr>
+      <w:r>
+        <w:rPr>
+          <w:b w:val="0"/>
+          <w:sz w:val="24"/>
+        </w:rPr>
+        <w:t>IMPLEMENTATION (</w:t>
+      </w:r>
+      <w:r>
+        <w:rPr>
+          <w:b w:val="0"/>
+          <w:sz w:val="24"/>
+        </w:rPr>
+        <w:t xml:space="preserve">Architecture </w:t>
+      </w:r>
+      <w:r>
+        <w:rPr>
+          <w:b w:val="0"/>
+          <w:sz w:val="24"/>
+        </w:rPr>
+        <w:t>&amp; Development</w:t>
+      </w:r>
+      <w:r>
+        <w:rPr>
+          <w:b w:val="0"/>
+          <w:sz w:val="24"/>
+        </w:rPr>
+        <w:t xml:space="preserve">, dev and prototyping, implementation) show code, connection to server </w:t>
+      </w:r>
+      <w:proofErr w:type="spellStart"/>
+      <w:r>
+        <w:rPr>
+          <w:b w:val="0"/>
+          <w:sz w:val="24"/>
+        </w:rPr>
+        <w:t>etc</w:t>
+      </w:r>
+      <w:proofErr w:type="spellEnd"/>
     </w:p>
     <w:p>
       <w:pPr>
@@ -1174,47 +2010,502 @@
           <w:b w:val="0"/>
           <w:sz w:val="24"/>
         </w:rPr>
-        <w:t>An overview of the technologies evaluated and selected or rejected and the rationale behind the key decisions.</w:t>
-      </w:r>
-    </w:p>
-    <w:p>
-      <w:pPr>
-        <w:pStyle w:val="Chapterheading"/>
-        <w:numPr>
-          <w:ilvl w:val="2"/>
-          <w:numId w:val="1"/>
-        </w:numPr>
-        <w:rPr>
-          <w:b w:val="0"/>
-          <w:sz w:val="24"/>
-        </w:rPr>
-      </w:pPr>
-      <w:r>
-        <w:rPr>
-          <w:b w:val="0"/>
-          <w:sz w:val="24"/>
-        </w:rPr>
-        <w:t>Choosing Android over IOS as tablet platform</w:t>
-      </w:r>
-    </w:p>
-    <w:p>
-      <w:pPr>
-        <w:pStyle w:val="Chapterheading"/>
-        <w:numPr>
-          <w:ilvl w:val="2"/>
-          <w:numId w:val="1"/>
-        </w:numPr>
-        <w:rPr>
-          <w:b w:val="0"/>
-          <w:sz w:val="24"/>
-        </w:rPr>
-      </w:pPr>
-      <w:r>
-        <w:rPr>
-          <w:b w:val="0"/>
-          <w:sz w:val="24"/>
-        </w:rPr>
-        <w:t>Choosing Unity</w:t>
+        <w:t>Overview of the system architecture and a diagram to represent all of the key elements within the architecture.</w:t>
+      </w:r>
+    </w:p>
+    <w:p>
+      <w:pPr>
+        <w:pStyle w:val="Chapterheading"/>
+        <w:numPr>
+          <w:ilvl w:val="2"/>
+          <w:numId w:val="1"/>
+        </w:numPr>
+        <w:rPr>
+          <w:b w:val="0"/>
+          <w:sz w:val="24"/>
+        </w:rPr>
+      </w:pPr>
+      <w:r>
+        <w:rPr>
+          <w:b w:val="0"/>
+          <w:sz w:val="24"/>
+        </w:rPr>
+        <w:t>Diagram of high level architecture</w:t>
+      </w:r>
+    </w:p>
+    <w:p>
+      <w:pPr>
+        <w:pStyle w:val="Chapterheading"/>
+        <w:numPr>
+          <w:ilvl w:val="2"/>
+          <w:numId w:val="1"/>
+        </w:numPr>
+        <w:rPr>
+          <w:b w:val="0"/>
+          <w:sz w:val="24"/>
+        </w:rPr>
+      </w:pPr>
+      <w:r>
+        <w:rPr>
+          <w:b w:val="0"/>
+          <w:sz w:val="24"/>
+        </w:rPr>
+        <w:t>Class diagrams</w:t>
+      </w:r>
+    </w:p>
+    <w:p>
+      <w:pPr>
+        <w:pStyle w:val="Chapterheading"/>
+        <w:numPr>
+          <w:ilvl w:val="1"/>
+          <w:numId w:val="1"/>
+        </w:numPr>
+        <w:rPr>
+          <w:b w:val="0"/>
+          <w:sz w:val="24"/>
+        </w:rPr>
+      </w:pPr>
+      <w:r>
+        <w:rPr>
+          <w:b w:val="0"/>
+          <w:sz w:val="24"/>
+        </w:rPr>
+        <w:t>Details of each component within the project, problems encountered and resolved, challenges overcome or worked around.</w:t>
+      </w:r>
+    </w:p>
+    <w:p>
+      <w:pPr>
+        <w:pStyle w:val="Chapterheading"/>
+        <w:numPr>
+          <w:ilvl w:val="2"/>
+          <w:numId w:val="1"/>
+        </w:numPr>
+        <w:rPr>
+          <w:b w:val="0"/>
+          <w:sz w:val="24"/>
+        </w:rPr>
+      </w:pPr>
+      <w:r>
+        <w:rPr>
+          <w:b w:val="0"/>
+          <w:sz w:val="24"/>
+        </w:rPr>
+        <w:t>Unity</w:t>
+      </w:r>
+    </w:p>
+    <w:p>
+      <w:pPr>
+        <w:pStyle w:val="Chapterheading"/>
+        <w:numPr>
+          <w:ilvl w:val="3"/>
+          <w:numId w:val="1"/>
+        </w:numPr>
+        <w:rPr>
+          <w:b w:val="0"/>
+          <w:sz w:val="24"/>
+        </w:rPr>
+      </w:pPr>
+      <w:r>
+        <w:rPr>
+          <w:b w:val="0"/>
+          <w:sz w:val="24"/>
+        </w:rPr>
+        <w:t>Details about scenes</w:t>
+      </w:r>
+      <w:r>
+        <w:rPr>
+          <w:b w:val="0"/>
+          <w:sz w:val="24"/>
+        </w:rPr>
+        <w:t>/screens</w:t>
+      </w:r>
+    </w:p>
+    <w:p>
+      <w:pPr>
+        <w:pStyle w:val="Chapterheading"/>
+        <w:numPr>
+          <w:ilvl w:val="3"/>
+          <w:numId w:val="1"/>
+        </w:numPr>
+        <w:rPr>
+          <w:b w:val="0"/>
+          <w:sz w:val="24"/>
+        </w:rPr>
+      </w:pPr>
+      <w:r>
+        <w:rPr>
+          <w:b w:val="0"/>
+          <w:sz w:val="24"/>
+        </w:rPr>
+        <w:t>S</w:t>
+      </w:r>
+      <w:r>
+        <w:rPr>
+          <w:b w:val="0"/>
+          <w:sz w:val="24"/>
+        </w:rPr>
+        <w:t>cripts</w:t>
+      </w:r>
+      <w:r>
+        <w:rPr>
+          <w:b w:val="0"/>
+          <w:sz w:val="24"/>
+        </w:rPr>
+        <w:t xml:space="preserve"> and controllers</w:t>
+      </w:r>
+    </w:p>
+    <w:p>
+      <w:pPr>
+        <w:pStyle w:val="Chapterheading"/>
+        <w:numPr>
+          <w:ilvl w:val="3"/>
+          <w:numId w:val="1"/>
+        </w:numPr>
+        <w:rPr>
+          <w:b w:val="0"/>
+          <w:sz w:val="24"/>
+        </w:rPr>
+      </w:pPr>
+      <w:r>
+        <w:rPr>
+          <w:b w:val="0"/>
+          <w:sz w:val="24"/>
+        </w:rPr>
+        <w:t>Animations (</w:t>
+      </w:r>
+      <w:proofErr w:type="spellStart"/>
+      <w:r>
+        <w:rPr>
+          <w:b w:val="0"/>
+          <w:sz w:val="24"/>
+        </w:rPr>
+        <w:t>statemachines</w:t>
+      </w:r>
+      <w:proofErr w:type="spellEnd"/>
+      <w:r>
+        <w:rPr>
+          <w:b w:val="0"/>
+          <w:sz w:val="24"/>
+        </w:rPr>
+        <w:t>)</w:t>
+      </w:r>
+    </w:p>
+    <w:p>
+      <w:pPr>
+        <w:pStyle w:val="Chapterheading"/>
+        <w:numPr>
+          <w:ilvl w:val="2"/>
+          <w:numId w:val="1"/>
+        </w:numPr>
+        <w:rPr>
+          <w:b w:val="0"/>
+          <w:sz w:val="24"/>
+        </w:rPr>
+      </w:pPr>
+      <w:r>
+        <w:rPr>
+          <w:b w:val="0"/>
+          <w:sz w:val="24"/>
+        </w:rPr>
+        <w:t>MySQL database</w:t>
+      </w:r>
+    </w:p>
+    <w:p>
+      <w:pPr>
+        <w:pStyle w:val="Chapterheading"/>
+        <w:numPr>
+          <w:ilvl w:val="3"/>
+          <w:numId w:val="1"/>
+        </w:numPr>
+        <w:rPr>
+          <w:b w:val="0"/>
+          <w:sz w:val="24"/>
+        </w:rPr>
+      </w:pPr>
+      <w:r>
+        <w:rPr>
+          <w:b w:val="0"/>
+          <w:sz w:val="24"/>
+        </w:rPr>
+        <w:t>Data model</w:t>
+      </w:r>
+    </w:p>
+    <w:p>
+      <w:pPr>
+        <w:pStyle w:val="Chapterheading"/>
+        <w:numPr>
+          <w:ilvl w:val="2"/>
+          <w:numId w:val="1"/>
+        </w:numPr>
+        <w:rPr>
+          <w:b w:val="0"/>
+          <w:sz w:val="24"/>
+        </w:rPr>
+      </w:pPr>
+      <w:r>
+        <w:rPr>
+          <w:b w:val="0"/>
+          <w:sz w:val="24"/>
+        </w:rPr>
+        <w:lastRenderedPageBreak/>
+        <w:t>PHP Web frontend</w:t>
+      </w:r>
+    </w:p>
+    <w:p>
+      <w:pPr>
+        <w:pStyle w:val="Chapterheading"/>
+        <w:numPr>
+          <w:ilvl w:val="3"/>
+          <w:numId w:val="1"/>
+        </w:numPr>
+        <w:rPr>
+          <w:b w:val="0"/>
+          <w:sz w:val="24"/>
+        </w:rPr>
+      </w:pPr>
+      <w:r>
+        <w:rPr>
+          <w:b w:val="0"/>
+          <w:sz w:val="24"/>
+        </w:rPr>
+        <w:t>Connecting to server</w:t>
+      </w:r>
+    </w:p>
+    <w:p>
+      <w:pPr>
+        <w:pStyle w:val="Chapterheading"/>
+        <w:numPr>
+          <w:ilvl w:val="3"/>
+          <w:numId w:val="1"/>
+        </w:numPr>
+        <w:rPr>
+          <w:b w:val="0"/>
+          <w:sz w:val="24"/>
+        </w:rPr>
+      </w:pPr>
+      <w:r>
+        <w:rPr>
+          <w:b w:val="0"/>
+          <w:sz w:val="24"/>
+        </w:rPr>
+        <w:t xml:space="preserve">Graphs with </w:t>
+      </w:r>
+      <w:proofErr w:type="spellStart"/>
+      <w:r>
+        <w:rPr>
+          <w:b w:val="0"/>
+          <w:sz w:val="24"/>
+        </w:rPr>
+        <w:t>FusionCharts</w:t>
+      </w:r>
+      <w:proofErr w:type="spellEnd"/>
+    </w:p>
+    <w:p>
+      <w:pPr>
+        <w:pStyle w:val="Chapterheading"/>
+        <w:numPr>
+          <w:ilvl w:val="1"/>
+          <w:numId w:val="1"/>
+        </w:numPr>
+        <w:rPr>
+          <w:b w:val="0"/>
+          <w:sz w:val="24"/>
+        </w:rPr>
+      </w:pPr>
+      <w:r>
+        <w:rPr>
+          <w:b w:val="0"/>
+          <w:sz w:val="24"/>
+        </w:rPr>
+        <w:t>Identify key development components</w:t>
+      </w:r>
+      <w:r>
+        <w:rPr>
+          <w:b w:val="0"/>
+          <w:sz w:val="24"/>
+        </w:rPr>
+        <w:t xml:space="preserve">; </w:t>
+      </w:r>
+    </w:p>
+    <w:p>
+      <w:pPr>
+        <w:pStyle w:val="Chapterheading"/>
+        <w:numPr>
+          <w:ilvl w:val="2"/>
+          <w:numId w:val="1"/>
+        </w:numPr>
+        <w:rPr>
+          <w:b w:val="0"/>
+          <w:sz w:val="24"/>
+        </w:rPr>
+      </w:pPr>
+      <w:r>
+        <w:rPr>
+          <w:b w:val="0"/>
+          <w:sz w:val="24"/>
+        </w:rPr>
+        <w:t>Unity application</w:t>
+      </w:r>
+    </w:p>
+    <w:p>
+      <w:pPr>
+        <w:pStyle w:val="Chapterheading"/>
+        <w:numPr>
+          <w:ilvl w:val="3"/>
+          <w:numId w:val="1"/>
+        </w:numPr>
+        <w:rPr>
+          <w:b w:val="0"/>
+          <w:sz w:val="24"/>
+        </w:rPr>
+      </w:pPr>
+      <w:r>
+        <w:rPr>
+          <w:b w:val="0"/>
+          <w:sz w:val="24"/>
+        </w:rPr>
+        <w:t>User friendly UI using familiar and understandable symbols</w:t>
+      </w:r>
+    </w:p>
+    <w:p>
+      <w:pPr>
+        <w:pStyle w:val="Chapterheading"/>
+        <w:numPr>
+          <w:ilvl w:val="3"/>
+          <w:numId w:val="1"/>
+        </w:numPr>
+        <w:rPr>
+          <w:b w:val="0"/>
+          <w:sz w:val="24"/>
+        </w:rPr>
+      </w:pPr>
+      <w:r>
+        <w:rPr>
+          <w:b w:val="0"/>
+          <w:sz w:val="24"/>
+        </w:rPr>
+        <w:t>Engaging animation and interactivity</w:t>
+      </w:r>
+    </w:p>
+    <w:p>
+      <w:pPr>
+        <w:pStyle w:val="Chapterheading"/>
+        <w:numPr>
+          <w:ilvl w:val="2"/>
+          <w:numId w:val="1"/>
+        </w:numPr>
+        <w:rPr>
+          <w:b w:val="0"/>
+          <w:sz w:val="24"/>
+        </w:rPr>
+      </w:pPr>
+      <w:r>
+        <w:rPr>
+          <w:b w:val="0"/>
+          <w:sz w:val="24"/>
+        </w:rPr>
+        <w:t>Web application</w:t>
+      </w:r>
+    </w:p>
+    <w:p>
+      <w:pPr>
+        <w:pStyle w:val="Chapterheading"/>
+        <w:numPr>
+          <w:ilvl w:val="3"/>
+          <w:numId w:val="1"/>
+        </w:numPr>
+        <w:rPr>
+          <w:b w:val="0"/>
+          <w:sz w:val="24"/>
+        </w:rPr>
+      </w:pPr>
+      <w:r>
+        <w:rPr>
+          <w:b w:val="0"/>
+          <w:sz w:val="24"/>
+        </w:rPr>
+        <w:t xml:space="preserve">Graph useful information about users progress </w:t>
+      </w:r>
+      <w:proofErr w:type="spellStart"/>
+      <w:r>
+        <w:rPr>
+          <w:b w:val="0"/>
+          <w:sz w:val="24"/>
+        </w:rPr>
+        <w:t>etc</w:t>
+      </w:r>
+      <w:proofErr w:type="spellEnd"/>
+    </w:p>
+    <w:p>
+      <w:pPr>
+        <w:pStyle w:val="Chapterheading"/>
+        <w:numPr>
+          <w:ilvl w:val="1"/>
+          <w:numId w:val="1"/>
+        </w:numPr>
+        <w:rPr>
+          <w:b w:val="0"/>
+          <w:sz w:val="24"/>
+        </w:rPr>
+      </w:pPr>
+      <w:r>
+        <w:rPr>
+          <w:b w:val="0"/>
+          <w:sz w:val="24"/>
+        </w:rPr>
+        <w:t>I</w:t>
+      </w:r>
+      <w:r>
+        <w:rPr>
+          <w:b w:val="0"/>
+          <w:sz w:val="24"/>
+        </w:rPr>
+        <w:t>dentification</w:t>
+      </w:r>
+      <w:r>
+        <w:rPr>
+          <w:b w:val="0"/>
+          <w:sz w:val="24"/>
+        </w:rPr>
+        <w:t xml:space="preserve">/explanation </w:t>
+      </w:r>
+      <w:r>
+        <w:rPr>
+          <w:b w:val="0"/>
+          <w:sz w:val="24"/>
+        </w:rPr>
+        <w:t>of external APIs</w:t>
+      </w:r>
+      <w:r>
+        <w:rPr>
+          <w:b w:val="0"/>
+          <w:sz w:val="24"/>
+        </w:rPr>
+        <w:t xml:space="preserve"> used</w:t>
+      </w:r>
+      <w:r>
+        <w:rPr>
+          <w:b w:val="0"/>
+          <w:sz w:val="24"/>
+        </w:rPr>
+        <w:t xml:space="preserve"> versus </w:t>
+      </w:r>
+      <w:r>
+        <w:rPr>
+          <w:b w:val="0"/>
+          <w:sz w:val="24"/>
+          <w:u w:val="single"/>
+        </w:rPr>
+        <w:t xml:space="preserve">own </w:t>
+      </w:r>
+      <w:proofErr w:type="gramStart"/>
+      <w:r>
+        <w:rPr>
+          <w:b w:val="0"/>
+          <w:sz w:val="24"/>
+          <w:u w:val="single"/>
+        </w:rPr>
+        <w:t>code</w:t>
       </w:r>
       <w:r>
         <w:rPr>
@@ -1228,73 +2519,173 @@
           <w:b w:val="0"/>
           <w:sz w:val="24"/>
         </w:rPr>
-        <w:t>over Android native as language/dev engine</w:t>
-      </w:r>
-    </w:p>
-    <w:p>
-      <w:pPr>
-        <w:pStyle w:val="Chapterheading"/>
-        <w:numPr>
-          <w:ilvl w:val="2"/>
-          <w:numId w:val="1"/>
-        </w:numPr>
-        <w:rPr>
-          <w:b w:val="0"/>
-          <w:sz w:val="24"/>
-        </w:rPr>
-      </w:pPr>
-      <w:r>
-        <w:rPr>
-          <w:b w:val="0"/>
-          <w:sz w:val="24"/>
-        </w:rPr>
-        <w:t>Choosing PHP over Node</w:t>
-      </w:r>
-    </w:p>
-    <w:p>
-      <w:pPr>
-        <w:pStyle w:val="Chapterheading"/>
-        <w:numPr>
-          <w:ilvl w:val="2"/>
-          <w:numId w:val="1"/>
-        </w:numPr>
-        <w:rPr>
-          <w:b w:val="0"/>
-          <w:sz w:val="24"/>
-        </w:rPr>
-      </w:pPr>
-      <w:r>
-        <w:rPr>
-          <w:b w:val="0"/>
-          <w:sz w:val="24"/>
-        </w:rPr>
-        <w:t>Choosing MySQL over NoSQL or Oracle</w:t>
-      </w:r>
-    </w:p>
-    <w:p>
-      <w:pPr>
-        <w:pStyle w:val="Chapterheading"/>
-        <w:numPr>
-          <w:ilvl w:val="2"/>
-          <w:numId w:val="1"/>
-        </w:numPr>
-        <w:rPr>
-          <w:b w:val="0"/>
-          <w:sz w:val="24"/>
-        </w:rPr>
-      </w:pPr>
-      <w:r>
-        <w:rPr>
-          <w:b w:val="0"/>
-          <w:sz w:val="24"/>
-        </w:rPr>
-        <w:t>JUSTIFY ALL</w:t>
-      </w:r>
-    </w:p>
-    <w:p>
-      <w:pPr>
-        <w:pStyle w:val="Chapterheading"/>
-        <w:ind w:left="1080"/>
+        <w:t>;</w:t>
+      </w:r>
+      <w:proofErr w:type="gramEnd"/>
+      <w:r>
+        <w:rPr>
+          <w:b w:val="0"/>
+          <w:sz w:val="24"/>
+        </w:rPr>
+        <w:t xml:space="preserve"> List</w:t>
+      </w:r>
+      <w:r>
+        <w:rPr>
+          <w:b w:val="0"/>
+          <w:sz w:val="24"/>
+        </w:rPr>
+        <w:t xml:space="preserve"> of classes of your code etc.</w:t>
+      </w:r>
+    </w:p>
+    <w:p>
+      <w:pPr>
+        <w:pStyle w:val="Chapterheading"/>
+        <w:numPr>
+          <w:ilvl w:val="2"/>
+          <w:numId w:val="1"/>
+        </w:numPr>
+        <w:rPr>
+          <w:b w:val="0"/>
+          <w:sz w:val="24"/>
+        </w:rPr>
+      </w:pPr>
+      <w:proofErr w:type="spellStart"/>
+      <w:r>
+        <w:rPr>
+          <w:b w:val="0"/>
+          <w:sz w:val="24"/>
+        </w:rPr>
+        <w:t>Symbolstix</w:t>
+      </w:r>
+      <w:proofErr w:type="spellEnd"/>
+      <w:r>
+        <w:rPr>
+          <w:b w:val="0"/>
+          <w:sz w:val="24"/>
+        </w:rPr>
+        <w:t xml:space="preserve"> symbols used with permission and licensee (n2y)</w:t>
+      </w:r>
+    </w:p>
+    <w:p>
+      <w:pPr>
+        <w:pStyle w:val="Chapterheading"/>
+        <w:numPr>
+          <w:ilvl w:val="2"/>
+          <w:numId w:val="1"/>
+        </w:numPr>
+        <w:rPr>
+          <w:b w:val="0"/>
+          <w:sz w:val="24"/>
+        </w:rPr>
+      </w:pPr>
+      <w:r>
+        <w:rPr>
+          <w:b w:val="0"/>
+          <w:sz w:val="24"/>
+        </w:rPr>
+        <w:t>Various scripts/classes list:</w:t>
+      </w:r>
+    </w:p>
+    <w:p>
+      <w:pPr>
+        <w:pStyle w:val="Chapterheading"/>
+        <w:numPr>
+          <w:ilvl w:val="3"/>
+          <w:numId w:val="1"/>
+        </w:numPr>
+        <w:rPr>
+          <w:b w:val="0"/>
+          <w:sz w:val="24"/>
+        </w:rPr>
+      </w:pPr>
+      <w:proofErr w:type="spellStart"/>
+      <w:r>
+        <w:rPr>
+          <w:b w:val="0"/>
+          <w:sz w:val="24"/>
+        </w:rPr>
+        <w:t>PlayerController.cs</w:t>
+      </w:r>
+      <w:proofErr w:type="spellEnd"/>
+      <w:r>
+        <w:rPr>
+          <w:b w:val="0"/>
+          <w:sz w:val="24"/>
+        </w:rPr>
+        <w:t xml:space="preserve">, </w:t>
+      </w:r>
+      <w:proofErr w:type="spellStart"/>
+      <w:r>
+        <w:rPr>
+          <w:b w:val="0"/>
+          <w:sz w:val="24"/>
+        </w:rPr>
+        <w:t>LevelManager.cs</w:t>
+      </w:r>
+      <w:proofErr w:type="spellEnd"/>
+    </w:p>
+    <w:p>
+      <w:pPr>
+        <w:pStyle w:val="Chapterheading"/>
+        <w:numPr>
+          <w:ilvl w:val="3"/>
+          <w:numId w:val="1"/>
+        </w:numPr>
+        <w:rPr>
+          <w:b w:val="0"/>
+          <w:sz w:val="24"/>
+        </w:rPr>
+      </w:pPr>
+      <w:proofErr w:type="spellStart"/>
+      <w:r>
+        <w:rPr>
+          <w:b w:val="0"/>
+          <w:sz w:val="24"/>
+        </w:rPr>
+        <w:t>Login.php</w:t>
+      </w:r>
+      <w:proofErr w:type="spellEnd"/>
+      <w:r>
+        <w:rPr>
+          <w:b w:val="0"/>
+          <w:sz w:val="24"/>
+        </w:rPr>
+        <w:t xml:space="preserve"> </w:t>
+      </w:r>
+      <w:proofErr w:type="spellStart"/>
+      <w:r>
+        <w:rPr>
+          <w:b w:val="0"/>
+          <w:sz w:val="24"/>
+        </w:rPr>
+        <w:t>etc</w:t>
+      </w:r>
+      <w:proofErr w:type="spellEnd"/>
+    </w:p>
+    <w:p>
+      <w:pPr>
+        <w:pStyle w:val="Chapterheading"/>
+        <w:numPr>
+          <w:ilvl w:val="3"/>
+          <w:numId w:val="1"/>
+        </w:numPr>
+        <w:rPr>
+          <w:b w:val="0"/>
+          <w:sz w:val="24"/>
+        </w:rPr>
+      </w:pPr>
+      <w:r>
+        <w:rPr>
+          <w:b w:val="0"/>
+          <w:sz w:val="24"/>
+        </w:rPr>
+        <w:t>Any code/sprites used</w:t>
+      </w:r>
+    </w:p>
+    <w:p>
+      <w:pPr>
+        <w:pStyle w:val="Chapterheading"/>
+        <w:ind w:left="1440"/>
         <w:rPr>
           <w:b w:val="0"/>
           <w:sz w:val="24"/>
@@ -1318,14 +2709,14 @@
           <w:b w:val="0"/>
           <w:sz w:val="24"/>
         </w:rPr>
-        <w:t>Design</w:t>
-      </w:r>
-      <w:r>
-        <w:rPr>
-          <w:b w:val="0"/>
-          <w:sz w:val="24"/>
-        </w:rPr>
-        <w:t xml:space="preserve"> – CORE FOCUS – User Centric Design</w:t>
+        <w:t>System Validation</w:t>
+      </w:r>
+      <w:r>
+        <w:rPr>
+          <w:b w:val="0"/>
+          <w:sz w:val="24"/>
+        </w:rPr>
+        <w:t xml:space="preserve"> – CORE FOCUS – Feedback from user</w:t>
       </w:r>
     </w:p>
     <w:p>
@@ -1345,47 +2736,57 @@
           <w:b w:val="0"/>
           <w:sz w:val="24"/>
         </w:rPr>
-        <w:t xml:space="preserve">Identification of a design methodology including why it was chosen </w:t>
-      </w:r>
-    </w:p>
-    <w:p>
-      <w:pPr>
-        <w:pStyle w:val="Chapterheading"/>
-        <w:numPr>
-          <w:ilvl w:val="2"/>
-          <w:numId w:val="1"/>
-        </w:numPr>
-        <w:rPr>
-          <w:b w:val="0"/>
-          <w:sz w:val="24"/>
-        </w:rPr>
-      </w:pPr>
-      <w:r>
-        <w:rPr>
-          <w:b w:val="0"/>
-          <w:sz w:val="24"/>
-        </w:rPr>
-        <w:t>TDD</w:t>
-      </w:r>
-    </w:p>
-    <w:p>
-      <w:pPr>
-        <w:pStyle w:val="Chapterheading"/>
-        <w:numPr>
-          <w:ilvl w:val="2"/>
-          <w:numId w:val="1"/>
-        </w:numPr>
-        <w:rPr>
-          <w:b w:val="0"/>
-          <w:sz w:val="24"/>
-        </w:rPr>
-      </w:pPr>
-      <w:r>
-        <w:rPr>
-          <w:b w:val="0"/>
-          <w:sz w:val="24"/>
-        </w:rPr>
-        <w:t>Scrum – iterative research, requirements analysis, design phases in first half, followed by iterative development, requirements and testing phases in the second half</w:t>
+        <w:t>Testing</w:t>
+      </w:r>
+      <w:r>
+        <w:rPr>
+          <w:b w:val="0"/>
+          <w:sz w:val="24"/>
+        </w:rPr>
+        <w:t xml:space="preserve">: </w:t>
+      </w:r>
+      <w:r>
+        <w:rPr>
+          <w:b w:val="0"/>
+          <w:sz w:val="24"/>
+        </w:rPr>
+        <w:t>What testing was performed, why it was selected and what are the key use cases within the project.</w:t>
+      </w:r>
+    </w:p>
+    <w:p>
+      <w:pPr>
+        <w:pStyle w:val="Chapterheading"/>
+        <w:numPr>
+          <w:ilvl w:val="2"/>
+          <w:numId w:val="1"/>
+        </w:numPr>
+        <w:rPr>
+          <w:b w:val="0"/>
+          <w:sz w:val="24"/>
+        </w:rPr>
+      </w:pPr>
+      <w:r>
+        <w:rPr>
+          <w:b w:val="0"/>
+          <w:sz w:val="24"/>
+        </w:rPr>
+        <w:t xml:space="preserve">User feedback from </w:t>
+      </w:r>
+      <w:proofErr w:type="spellStart"/>
+      <w:r>
+        <w:rPr>
+          <w:b w:val="0"/>
+          <w:sz w:val="24"/>
+        </w:rPr>
+        <w:t>Orlagh</w:t>
+      </w:r>
+      <w:proofErr w:type="spellEnd"/>
+      <w:r>
+        <w:rPr>
+          <w:b w:val="0"/>
+          <w:sz w:val="24"/>
+        </w:rPr>
+        <w:t>, iteratively changing design of application and features</w:t>
       </w:r>
     </w:p>
     <w:p>
@@ -1405,15 +2806,49 @@
           <w:b w:val="0"/>
           <w:sz w:val="24"/>
         </w:rPr>
-        <w:t xml:space="preserve">Design of each of the project components </w:t>
-      </w:r>
+        <w:t>Demonstration</w:t>
+      </w:r>
+      <w:r>
+        <w:rPr>
+          <w:b w:val="0"/>
+          <w:sz w:val="24"/>
+        </w:rPr>
+        <w:t xml:space="preserve">: </w:t>
+      </w:r>
+      <w:r>
+        <w:rPr>
+          <w:b w:val="0"/>
+          <w:sz w:val="24"/>
+        </w:rPr>
+        <w:t>Identify what features can be demonstrated and show screen shots or reference a video online to</w:t>
+      </w:r>
+      <w:r>
+        <w:rPr>
+          <w:b w:val="0"/>
+          <w:sz w:val="24"/>
+        </w:rPr>
+        <w:t xml:space="preserve"> show the project demonstration (for audience not at demo)</w:t>
+      </w:r>
+    </w:p>
+    <w:p>
+      <w:pPr>
+        <w:pStyle w:val="Chapterheading"/>
+        <w:numPr>
+          <w:ilvl w:val="2"/>
+          <w:numId w:val="1"/>
+        </w:numPr>
+        <w:rPr>
+          <w:b w:val="0"/>
+          <w:sz w:val="24"/>
+        </w:rPr>
+      </w:pPr>
       <w:proofErr w:type="spellStart"/>
       <w:r>
         <w:rPr>
           <w:b w:val="0"/>
           <w:sz w:val="24"/>
         </w:rPr>
-        <w:t>eg</w:t>
+        <w:t>Youtube</w:t>
       </w:r>
       <w:proofErr w:type="spellEnd"/>
       <w:r>
@@ -1421,138 +2856,41 @@
           <w:b w:val="0"/>
           <w:sz w:val="24"/>
         </w:rPr>
-        <w:t>: the UI, Network, Project Demonstration, source code layout</w:t>
-      </w:r>
-    </w:p>
-    <w:p>
-      <w:pPr>
-        <w:pStyle w:val="Chapterheading"/>
-        <w:numPr>
-          <w:ilvl w:val="2"/>
-          <w:numId w:val="1"/>
-        </w:numPr>
-        <w:rPr>
-          <w:b w:val="0"/>
-          <w:sz w:val="24"/>
-        </w:rPr>
-      </w:pPr>
-      <w:r>
-        <w:rPr>
-          <w:b w:val="0"/>
-          <w:sz w:val="24"/>
-        </w:rPr>
-        <w:lastRenderedPageBreak/>
-        <w:t>UI – Unity</w:t>
-      </w:r>
-    </w:p>
-    <w:p>
-      <w:pPr>
-        <w:pStyle w:val="Chapterheading"/>
-        <w:numPr>
-          <w:ilvl w:val="3"/>
-          <w:numId w:val="1"/>
-        </w:numPr>
-        <w:rPr>
-          <w:b w:val="0"/>
-          <w:sz w:val="24"/>
-        </w:rPr>
-      </w:pPr>
-      <w:r>
-        <w:rPr>
-          <w:b w:val="0"/>
-          <w:sz w:val="24"/>
-        </w:rPr>
-        <w:t xml:space="preserve">Big section, expand on system customisability, icon size, colours, symbols, design choices, </w:t>
-      </w:r>
-      <w:proofErr w:type="gramStart"/>
-      <w:r>
-        <w:rPr>
-          <w:b w:val="0"/>
-          <w:sz w:val="24"/>
-        </w:rPr>
-        <w:t>justify</w:t>
-      </w:r>
-      <w:proofErr w:type="gramEnd"/>
-      <w:r>
-        <w:rPr>
-          <w:b w:val="0"/>
-          <w:sz w:val="24"/>
-        </w:rPr>
-        <w:t xml:space="preserve"> everything!</w:t>
-      </w:r>
-    </w:p>
-    <w:p>
-      <w:pPr>
-        <w:pStyle w:val="Chapterheading"/>
-        <w:numPr>
-          <w:ilvl w:val="2"/>
-          <w:numId w:val="1"/>
-        </w:numPr>
-        <w:rPr>
-          <w:b w:val="0"/>
-          <w:sz w:val="24"/>
-        </w:rPr>
-      </w:pPr>
-      <w:r>
-        <w:rPr>
-          <w:b w:val="0"/>
-          <w:sz w:val="24"/>
-        </w:rPr>
-        <w:t>Backend Unity</w:t>
-      </w:r>
-    </w:p>
-    <w:p>
-      <w:pPr>
-        <w:pStyle w:val="Chapterheading"/>
-        <w:numPr>
-          <w:ilvl w:val="2"/>
-          <w:numId w:val="1"/>
-        </w:numPr>
-        <w:rPr>
-          <w:b w:val="0"/>
-          <w:sz w:val="24"/>
-        </w:rPr>
-      </w:pPr>
-      <w:r>
-        <w:rPr>
-          <w:b w:val="0"/>
-          <w:sz w:val="24"/>
-        </w:rPr>
-        <w:t>MySQL – database</w:t>
-      </w:r>
-    </w:p>
-    <w:p>
-      <w:pPr>
-        <w:pStyle w:val="Chapterheading"/>
-        <w:numPr>
-          <w:ilvl w:val="2"/>
-          <w:numId w:val="1"/>
-        </w:numPr>
-        <w:rPr>
-          <w:b w:val="0"/>
-          <w:sz w:val="24"/>
-        </w:rPr>
-      </w:pPr>
-      <w:r>
-        <w:rPr>
-          <w:b w:val="0"/>
-          <w:sz w:val="24"/>
-        </w:rPr>
-        <w:t>PHP and HTML</w:t>
-      </w:r>
-      <w:r>
-        <w:rPr>
-          <w:b w:val="0"/>
-          <w:sz w:val="24"/>
-        </w:rPr>
-        <w:t>5</w:t>
-      </w:r>
-      <w:r>
-        <w:rPr>
-          <w:b w:val="0"/>
-          <w:sz w:val="24"/>
-        </w:rPr>
-        <w:t xml:space="preserve"> – back end / front end web</w:t>
+        <w:t xml:space="preserve"> </w:t>
+      </w:r>
+      <w:r>
+        <w:rPr>
+          <w:b w:val="0"/>
+          <w:sz w:val="24"/>
+        </w:rPr>
+        <w:t xml:space="preserve">video </w:t>
+      </w:r>
+      <w:r>
+        <w:rPr>
+          <w:b w:val="0"/>
+          <w:sz w:val="24"/>
+        </w:rPr>
+        <w:t>of project demo</w:t>
+      </w:r>
+    </w:p>
+    <w:p>
+      <w:pPr>
+        <w:pStyle w:val="Chapterheading"/>
+        <w:numPr>
+          <w:ilvl w:val="2"/>
+          <w:numId w:val="1"/>
+        </w:numPr>
+        <w:rPr>
+          <w:b w:val="0"/>
+          <w:sz w:val="24"/>
+        </w:rPr>
+      </w:pPr>
+      <w:r>
+        <w:rPr>
+          <w:b w:val="0"/>
+          <w:sz w:val="24"/>
+        </w:rPr>
+        <w:t>???</w:t>
       </w:r>
     </w:p>
     <w:p>
@@ -1572,999 +2910,7 @@
           <w:b w:val="0"/>
           <w:sz w:val="24"/>
         </w:rPr>
-        <w:t>Clearly identifying the list of features and use cases supported within the project.</w:t>
-      </w:r>
-    </w:p>
-    <w:p>
-      <w:pPr>
-        <w:pStyle w:val="Chapterheading"/>
-        <w:numPr>
-          <w:ilvl w:val="2"/>
-          <w:numId w:val="1"/>
-        </w:numPr>
-        <w:rPr>
-          <w:b w:val="0"/>
-          <w:sz w:val="24"/>
-        </w:rPr>
-      </w:pPr>
-      <w:r>
-        <w:rPr>
-          <w:b w:val="0"/>
-          <w:sz w:val="24"/>
-        </w:rPr>
-        <w:t xml:space="preserve">Use case diagrams (address two main users, Sophia and </w:t>
-      </w:r>
-      <w:proofErr w:type="spellStart"/>
-      <w:r>
-        <w:rPr>
-          <w:b w:val="0"/>
-          <w:sz w:val="24"/>
-        </w:rPr>
-        <w:t>Orlagh</w:t>
-      </w:r>
-      <w:proofErr w:type="spellEnd"/>
-    </w:p>
-    <w:p>
-      <w:pPr>
-        <w:pStyle w:val="Chapterheading"/>
-        <w:numPr>
-          <w:ilvl w:val="2"/>
-          <w:numId w:val="1"/>
-        </w:numPr>
-        <w:rPr>
-          <w:b w:val="0"/>
-          <w:sz w:val="24"/>
-        </w:rPr>
-      </w:pPr>
-      <w:r>
-        <w:rPr>
-          <w:b w:val="0"/>
-          <w:sz w:val="24"/>
-        </w:rPr>
-        <w:t>Main features, priority for each</w:t>
-      </w:r>
-    </w:p>
-    <w:p>
-      <w:pPr>
-        <w:pStyle w:val="Chapterheading"/>
-        <w:ind w:left="1440"/>
-        <w:rPr>
-          <w:b w:val="0"/>
-          <w:sz w:val="24"/>
-        </w:rPr>
-      </w:pPr>
-    </w:p>
-    <w:p>
-      <w:pPr>
-        <w:pStyle w:val="Chapterheading"/>
-        <w:numPr>
-          <w:ilvl w:val="0"/>
-          <w:numId w:val="1"/>
-        </w:numPr>
-        <w:rPr>
-          <w:b w:val="0"/>
-          <w:sz w:val="24"/>
-        </w:rPr>
-      </w:pPr>
-      <w:r>
-        <w:rPr>
-          <w:b w:val="0"/>
-          <w:sz w:val="24"/>
-        </w:rPr>
-        <w:t>Architecture &amp; Development</w:t>
-      </w:r>
-    </w:p>
-    <w:p>
-      <w:pPr>
-        <w:pStyle w:val="Chapterheading"/>
-        <w:numPr>
-          <w:ilvl w:val="1"/>
-          <w:numId w:val="1"/>
-        </w:numPr>
-        <w:rPr>
-          <w:b w:val="0"/>
-          <w:sz w:val="24"/>
-        </w:rPr>
-      </w:pPr>
-      <w:r>
-        <w:rPr>
-          <w:b w:val="0"/>
-          <w:sz w:val="24"/>
-        </w:rPr>
-        <w:t>Overview of the system architecture and a diagram to represent all of the key elements within the architecture.</w:t>
-      </w:r>
-    </w:p>
-    <w:p>
-      <w:pPr>
-        <w:pStyle w:val="Chapterheading"/>
-        <w:numPr>
-          <w:ilvl w:val="2"/>
-          <w:numId w:val="1"/>
-        </w:numPr>
-        <w:rPr>
-          <w:b w:val="0"/>
-          <w:sz w:val="24"/>
-        </w:rPr>
-      </w:pPr>
-      <w:r>
-        <w:rPr>
-          <w:b w:val="0"/>
-          <w:sz w:val="24"/>
-        </w:rPr>
-        <w:t>Diagram of high level architecture</w:t>
-      </w:r>
-    </w:p>
-    <w:p>
-      <w:pPr>
-        <w:pStyle w:val="Chapterheading"/>
-        <w:numPr>
-          <w:ilvl w:val="2"/>
-          <w:numId w:val="1"/>
-        </w:numPr>
-        <w:rPr>
-          <w:b w:val="0"/>
-          <w:sz w:val="24"/>
-        </w:rPr>
-      </w:pPr>
-      <w:r>
-        <w:rPr>
-          <w:b w:val="0"/>
-          <w:sz w:val="24"/>
-        </w:rPr>
-        <w:t>Class diagrams</w:t>
-      </w:r>
-    </w:p>
-    <w:p>
-      <w:pPr>
-        <w:pStyle w:val="Chapterheading"/>
-        <w:numPr>
-          <w:ilvl w:val="1"/>
-          <w:numId w:val="1"/>
-        </w:numPr>
-        <w:rPr>
-          <w:b w:val="0"/>
-          <w:sz w:val="24"/>
-        </w:rPr>
-      </w:pPr>
-      <w:r>
-        <w:rPr>
-          <w:b w:val="0"/>
-          <w:sz w:val="24"/>
-        </w:rPr>
-        <w:t>Details of each component within the project, problems encountered and resolved, challenges overcome or worked around.</w:t>
-      </w:r>
-    </w:p>
-    <w:p>
-      <w:pPr>
-        <w:pStyle w:val="Chapterheading"/>
-        <w:numPr>
-          <w:ilvl w:val="2"/>
-          <w:numId w:val="1"/>
-        </w:numPr>
-        <w:rPr>
-          <w:b w:val="0"/>
-          <w:sz w:val="24"/>
-        </w:rPr>
-      </w:pPr>
-      <w:r>
-        <w:rPr>
-          <w:b w:val="0"/>
-          <w:sz w:val="24"/>
-        </w:rPr>
-        <w:t>Unity</w:t>
-      </w:r>
-    </w:p>
-    <w:p>
-      <w:pPr>
-        <w:pStyle w:val="Chapterheading"/>
-        <w:numPr>
-          <w:ilvl w:val="3"/>
-          <w:numId w:val="1"/>
-        </w:numPr>
-        <w:rPr>
-          <w:b w:val="0"/>
-          <w:sz w:val="24"/>
-        </w:rPr>
-      </w:pPr>
-      <w:r>
-        <w:rPr>
-          <w:b w:val="0"/>
-          <w:sz w:val="24"/>
-        </w:rPr>
-        <w:t>Details about scenes</w:t>
-      </w:r>
-      <w:r>
-        <w:rPr>
-          <w:b w:val="0"/>
-          <w:sz w:val="24"/>
-        </w:rPr>
-        <w:t>/screens</w:t>
-      </w:r>
-    </w:p>
-    <w:p>
-      <w:pPr>
-        <w:pStyle w:val="Chapterheading"/>
-        <w:numPr>
-          <w:ilvl w:val="3"/>
-          <w:numId w:val="1"/>
-        </w:numPr>
-        <w:rPr>
-          <w:b w:val="0"/>
-          <w:sz w:val="24"/>
-        </w:rPr>
-      </w:pPr>
-      <w:r>
-        <w:rPr>
-          <w:b w:val="0"/>
-          <w:sz w:val="24"/>
-        </w:rPr>
-        <w:t>S</w:t>
-      </w:r>
-      <w:r>
-        <w:rPr>
-          <w:b w:val="0"/>
-          <w:sz w:val="24"/>
-        </w:rPr>
-        <w:t>cripts</w:t>
-      </w:r>
-      <w:r>
-        <w:rPr>
-          <w:b w:val="0"/>
-          <w:sz w:val="24"/>
-        </w:rPr>
-        <w:t xml:space="preserve"> and controllers</w:t>
-      </w:r>
-    </w:p>
-    <w:p>
-      <w:pPr>
-        <w:pStyle w:val="Chapterheading"/>
-        <w:numPr>
-          <w:ilvl w:val="3"/>
-          <w:numId w:val="1"/>
-        </w:numPr>
-        <w:rPr>
-          <w:b w:val="0"/>
-          <w:sz w:val="24"/>
-        </w:rPr>
-      </w:pPr>
-      <w:r>
-        <w:rPr>
-          <w:b w:val="0"/>
-          <w:sz w:val="24"/>
-        </w:rPr>
-        <w:t>Animations (</w:t>
-      </w:r>
-      <w:proofErr w:type="spellStart"/>
-      <w:r>
-        <w:rPr>
-          <w:b w:val="0"/>
-          <w:sz w:val="24"/>
-        </w:rPr>
-        <w:t>statemachines</w:t>
-      </w:r>
-      <w:proofErr w:type="spellEnd"/>
-      <w:r>
-        <w:rPr>
-          <w:b w:val="0"/>
-          <w:sz w:val="24"/>
-        </w:rPr>
-        <w:t>)</w:t>
-      </w:r>
-    </w:p>
-    <w:p>
-      <w:pPr>
-        <w:pStyle w:val="Chapterheading"/>
-        <w:numPr>
-          <w:ilvl w:val="2"/>
-          <w:numId w:val="1"/>
-        </w:numPr>
-        <w:rPr>
-          <w:b w:val="0"/>
-          <w:sz w:val="24"/>
-        </w:rPr>
-      </w:pPr>
-      <w:r>
-        <w:rPr>
-          <w:b w:val="0"/>
-          <w:sz w:val="24"/>
-        </w:rPr>
-        <w:t>MySQL database</w:t>
-      </w:r>
-    </w:p>
-    <w:p>
-      <w:pPr>
-        <w:pStyle w:val="Chapterheading"/>
-        <w:numPr>
-          <w:ilvl w:val="3"/>
-          <w:numId w:val="1"/>
-        </w:numPr>
-        <w:rPr>
-          <w:b w:val="0"/>
-          <w:sz w:val="24"/>
-        </w:rPr>
-      </w:pPr>
-      <w:r>
-        <w:rPr>
-          <w:b w:val="0"/>
-          <w:sz w:val="24"/>
-        </w:rPr>
-        <w:t>Data model</w:t>
-      </w:r>
-    </w:p>
-    <w:p>
-      <w:pPr>
-        <w:pStyle w:val="Chapterheading"/>
-        <w:numPr>
-          <w:ilvl w:val="2"/>
-          <w:numId w:val="1"/>
-        </w:numPr>
-        <w:rPr>
-          <w:b w:val="0"/>
-          <w:sz w:val="24"/>
-        </w:rPr>
-      </w:pPr>
-      <w:r>
-        <w:rPr>
-          <w:b w:val="0"/>
-          <w:sz w:val="24"/>
-        </w:rPr>
-        <w:t>PHP Web frontend</w:t>
-      </w:r>
-    </w:p>
-    <w:p>
-      <w:pPr>
-        <w:pStyle w:val="Chapterheading"/>
-        <w:numPr>
-          <w:ilvl w:val="3"/>
-          <w:numId w:val="1"/>
-        </w:numPr>
-        <w:rPr>
-          <w:b w:val="0"/>
-          <w:sz w:val="24"/>
-        </w:rPr>
-      </w:pPr>
-      <w:r>
-        <w:rPr>
-          <w:b w:val="0"/>
-          <w:sz w:val="24"/>
-        </w:rPr>
-        <w:t>Connecting to server</w:t>
-      </w:r>
-    </w:p>
-    <w:p>
-      <w:pPr>
-        <w:pStyle w:val="Chapterheading"/>
-        <w:numPr>
-          <w:ilvl w:val="3"/>
-          <w:numId w:val="1"/>
-        </w:numPr>
-        <w:rPr>
-          <w:b w:val="0"/>
-          <w:sz w:val="24"/>
-        </w:rPr>
-      </w:pPr>
-      <w:r>
-        <w:rPr>
-          <w:b w:val="0"/>
-          <w:sz w:val="24"/>
-        </w:rPr>
-        <w:t xml:space="preserve">Graphs with </w:t>
-      </w:r>
-      <w:proofErr w:type="spellStart"/>
-      <w:r>
-        <w:rPr>
-          <w:b w:val="0"/>
-          <w:sz w:val="24"/>
-        </w:rPr>
-        <w:t>FusionCharts</w:t>
-      </w:r>
-      <w:proofErr w:type="spellEnd"/>
-    </w:p>
-    <w:p>
-      <w:pPr>
-        <w:pStyle w:val="Chapterheading"/>
-        <w:numPr>
-          <w:ilvl w:val="1"/>
-          <w:numId w:val="1"/>
-        </w:numPr>
-        <w:rPr>
-          <w:b w:val="0"/>
-          <w:sz w:val="24"/>
-        </w:rPr>
-      </w:pPr>
-      <w:r>
-        <w:rPr>
-          <w:b w:val="0"/>
-          <w:sz w:val="24"/>
-        </w:rPr>
-        <w:t>Identify key development components</w:t>
-      </w:r>
-      <w:r>
-        <w:rPr>
-          <w:b w:val="0"/>
-          <w:sz w:val="24"/>
-        </w:rPr>
-        <w:t xml:space="preserve">; </w:t>
-      </w:r>
-    </w:p>
-    <w:p>
-      <w:pPr>
-        <w:pStyle w:val="Chapterheading"/>
-        <w:numPr>
-          <w:ilvl w:val="2"/>
-          <w:numId w:val="1"/>
-        </w:numPr>
-        <w:rPr>
-          <w:b w:val="0"/>
-          <w:sz w:val="24"/>
-        </w:rPr>
-      </w:pPr>
-      <w:r>
-        <w:rPr>
-          <w:b w:val="0"/>
-          <w:sz w:val="24"/>
-        </w:rPr>
-        <w:t>Unity application</w:t>
-      </w:r>
-    </w:p>
-    <w:p>
-      <w:pPr>
-        <w:pStyle w:val="Chapterheading"/>
-        <w:numPr>
-          <w:ilvl w:val="3"/>
-          <w:numId w:val="1"/>
-        </w:numPr>
-        <w:rPr>
-          <w:b w:val="0"/>
-          <w:sz w:val="24"/>
-        </w:rPr>
-      </w:pPr>
-      <w:r>
-        <w:rPr>
-          <w:b w:val="0"/>
-          <w:sz w:val="24"/>
-        </w:rPr>
-        <w:t>User friendly UI using familiar and understandable symbols</w:t>
-      </w:r>
-    </w:p>
-    <w:p>
-      <w:pPr>
-        <w:pStyle w:val="Chapterheading"/>
-        <w:numPr>
-          <w:ilvl w:val="3"/>
-          <w:numId w:val="1"/>
-        </w:numPr>
-        <w:rPr>
-          <w:b w:val="0"/>
-          <w:sz w:val="24"/>
-        </w:rPr>
-      </w:pPr>
-      <w:r>
-        <w:rPr>
-          <w:b w:val="0"/>
-          <w:sz w:val="24"/>
-        </w:rPr>
-        <w:t>Engaging animation and interactivity</w:t>
-      </w:r>
-    </w:p>
-    <w:p>
-      <w:pPr>
-        <w:pStyle w:val="Chapterheading"/>
-        <w:numPr>
-          <w:ilvl w:val="2"/>
-          <w:numId w:val="1"/>
-        </w:numPr>
-        <w:rPr>
-          <w:b w:val="0"/>
-          <w:sz w:val="24"/>
-        </w:rPr>
-      </w:pPr>
-      <w:r>
-        <w:rPr>
-          <w:b w:val="0"/>
-          <w:sz w:val="24"/>
-        </w:rPr>
-        <w:t>Web application</w:t>
-      </w:r>
-    </w:p>
-    <w:p>
-      <w:pPr>
-        <w:pStyle w:val="Chapterheading"/>
-        <w:numPr>
-          <w:ilvl w:val="3"/>
-          <w:numId w:val="1"/>
-        </w:numPr>
-        <w:rPr>
-          <w:b w:val="0"/>
-          <w:sz w:val="24"/>
-        </w:rPr>
-      </w:pPr>
-      <w:r>
-        <w:rPr>
-          <w:b w:val="0"/>
-          <w:sz w:val="24"/>
-        </w:rPr>
-        <w:t xml:space="preserve">Graph useful information about users progress </w:t>
-      </w:r>
-      <w:proofErr w:type="spellStart"/>
-      <w:r>
-        <w:rPr>
-          <w:b w:val="0"/>
-          <w:sz w:val="24"/>
-        </w:rPr>
-        <w:t>etc</w:t>
-      </w:r>
-      <w:proofErr w:type="spellEnd"/>
-    </w:p>
-    <w:p>
-      <w:pPr>
-        <w:pStyle w:val="Chapterheading"/>
-        <w:numPr>
-          <w:ilvl w:val="3"/>
-          <w:numId w:val="1"/>
-        </w:numPr>
-        <w:rPr>
-          <w:b w:val="0"/>
-          <w:sz w:val="24"/>
-        </w:rPr>
-      </w:pPr>
-    </w:p>
-    <w:p>
-      <w:pPr>
-        <w:pStyle w:val="Chapterheading"/>
-        <w:numPr>
-          <w:ilvl w:val="1"/>
-          <w:numId w:val="1"/>
-        </w:numPr>
-        <w:rPr>
-          <w:b w:val="0"/>
-          <w:sz w:val="24"/>
-        </w:rPr>
-      </w:pPr>
-      <w:r>
-        <w:rPr>
-          <w:b w:val="0"/>
-          <w:sz w:val="24"/>
-        </w:rPr>
-        <w:t>I</w:t>
-      </w:r>
-      <w:r>
-        <w:rPr>
-          <w:b w:val="0"/>
-          <w:sz w:val="24"/>
-        </w:rPr>
-        <w:t>dentification</w:t>
-      </w:r>
-      <w:r>
-        <w:rPr>
-          <w:b w:val="0"/>
-          <w:sz w:val="24"/>
-        </w:rPr>
-        <w:t xml:space="preserve">/explanation </w:t>
-      </w:r>
-      <w:r>
-        <w:rPr>
-          <w:b w:val="0"/>
-          <w:sz w:val="24"/>
-        </w:rPr>
-        <w:t>of external APIs</w:t>
-      </w:r>
-      <w:r>
-        <w:rPr>
-          <w:b w:val="0"/>
-          <w:sz w:val="24"/>
-        </w:rPr>
-        <w:t xml:space="preserve"> used</w:t>
-      </w:r>
-      <w:r>
-        <w:rPr>
-          <w:b w:val="0"/>
-          <w:sz w:val="24"/>
-        </w:rPr>
-        <w:t xml:space="preserve"> versus </w:t>
-      </w:r>
-      <w:r>
-        <w:rPr>
-          <w:b w:val="0"/>
-          <w:sz w:val="24"/>
-          <w:u w:val="single"/>
-        </w:rPr>
-        <w:t xml:space="preserve">own </w:t>
-      </w:r>
-      <w:proofErr w:type="gramStart"/>
-      <w:r>
-        <w:rPr>
-          <w:b w:val="0"/>
-          <w:sz w:val="24"/>
-          <w:u w:val="single"/>
-        </w:rPr>
-        <w:t>code</w:t>
-      </w:r>
-      <w:r>
-        <w:rPr>
-          <w:b w:val="0"/>
-          <w:sz w:val="24"/>
-        </w:rPr>
-        <w:t xml:space="preserve"> </w:t>
-      </w:r>
-      <w:r>
-        <w:rPr>
-          <w:b w:val="0"/>
-          <w:sz w:val="24"/>
-        </w:rPr>
-        <w:t>;</w:t>
-      </w:r>
-      <w:proofErr w:type="gramEnd"/>
-      <w:r>
-        <w:rPr>
-          <w:b w:val="0"/>
-          <w:sz w:val="24"/>
-        </w:rPr>
-        <w:t xml:space="preserve"> List</w:t>
-      </w:r>
-      <w:r>
-        <w:rPr>
-          <w:b w:val="0"/>
-          <w:sz w:val="24"/>
-        </w:rPr>
-        <w:t xml:space="preserve"> of classes of your code etc.</w:t>
-      </w:r>
-    </w:p>
-    <w:p>
-      <w:pPr>
-        <w:pStyle w:val="Chapterheading"/>
-        <w:numPr>
-          <w:ilvl w:val="2"/>
-          <w:numId w:val="1"/>
-        </w:numPr>
-        <w:rPr>
-          <w:b w:val="0"/>
-          <w:sz w:val="24"/>
-        </w:rPr>
-      </w:pPr>
-      <w:proofErr w:type="spellStart"/>
-      <w:r>
-        <w:rPr>
-          <w:b w:val="0"/>
-          <w:sz w:val="24"/>
-        </w:rPr>
-        <w:t>Symbolstix</w:t>
-      </w:r>
-      <w:proofErr w:type="spellEnd"/>
-      <w:r>
-        <w:rPr>
-          <w:b w:val="0"/>
-          <w:sz w:val="24"/>
-        </w:rPr>
-        <w:t xml:space="preserve"> symbols used with permission and licensee (n2y)</w:t>
-      </w:r>
-    </w:p>
-    <w:p>
-      <w:pPr>
-        <w:pStyle w:val="Chapterheading"/>
-        <w:numPr>
-          <w:ilvl w:val="2"/>
-          <w:numId w:val="1"/>
-        </w:numPr>
-        <w:rPr>
-          <w:b w:val="0"/>
-          <w:sz w:val="24"/>
-        </w:rPr>
-      </w:pPr>
-      <w:r>
-        <w:rPr>
-          <w:b w:val="0"/>
-          <w:sz w:val="24"/>
-        </w:rPr>
-        <w:t>Various scripts/classes list:</w:t>
-      </w:r>
-    </w:p>
-    <w:p>
-      <w:pPr>
-        <w:pStyle w:val="Chapterheading"/>
-        <w:numPr>
-          <w:ilvl w:val="3"/>
-          <w:numId w:val="1"/>
-        </w:numPr>
-        <w:rPr>
-          <w:b w:val="0"/>
-          <w:sz w:val="24"/>
-        </w:rPr>
-      </w:pPr>
-      <w:proofErr w:type="spellStart"/>
-      <w:r>
-        <w:rPr>
-          <w:b w:val="0"/>
-          <w:sz w:val="24"/>
-        </w:rPr>
-        <w:t>PlayerController.cs</w:t>
-      </w:r>
-      <w:proofErr w:type="spellEnd"/>
-      <w:r>
-        <w:rPr>
-          <w:b w:val="0"/>
-          <w:sz w:val="24"/>
-        </w:rPr>
-        <w:t xml:space="preserve">, </w:t>
-      </w:r>
-      <w:proofErr w:type="spellStart"/>
-      <w:r>
-        <w:rPr>
-          <w:b w:val="0"/>
-          <w:sz w:val="24"/>
-        </w:rPr>
-        <w:t>LevelManager.cs</w:t>
-      </w:r>
-      <w:proofErr w:type="spellEnd"/>
-    </w:p>
-    <w:p>
-      <w:pPr>
-        <w:pStyle w:val="Chapterheading"/>
-        <w:numPr>
-          <w:ilvl w:val="3"/>
-          <w:numId w:val="1"/>
-        </w:numPr>
-        <w:rPr>
-          <w:b w:val="0"/>
-          <w:sz w:val="24"/>
-        </w:rPr>
-      </w:pPr>
-      <w:proofErr w:type="spellStart"/>
-      <w:r>
-        <w:rPr>
-          <w:b w:val="0"/>
-          <w:sz w:val="24"/>
-        </w:rPr>
-        <w:t>Login.php</w:t>
-      </w:r>
-      <w:proofErr w:type="spellEnd"/>
-      <w:r>
-        <w:rPr>
-          <w:b w:val="0"/>
-          <w:sz w:val="24"/>
-        </w:rPr>
-        <w:t xml:space="preserve"> </w:t>
-      </w:r>
-      <w:proofErr w:type="spellStart"/>
-      <w:r>
-        <w:rPr>
-          <w:b w:val="0"/>
-          <w:sz w:val="24"/>
-        </w:rPr>
-        <w:t>etc</w:t>
-      </w:r>
-      <w:proofErr w:type="spellEnd"/>
-    </w:p>
-    <w:p>
-      <w:pPr>
-        <w:pStyle w:val="Chapterheading"/>
-        <w:numPr>
-          <w:ilvl w:val="3"/>
-          <w:numId w:val="1"/>
-        </w:numPr>
-        <w:rPr>
-          <w:b w:val="0"/>
-          <w:sz w:val="24"/>
-        </w:rPr>
-      </w:pPr>
-      <w:r>
-        <w:rPr>
-          <w:b w:val="0"/>
-          <w:sz w:val="24"/>
-        </w:rPr>
-        <w:t>Any code/sprites used</w:t>
-      </w:r>
-    </w:p>
-    <w:p>
-      <w:pPr>
-        <w:pStyle w:val="Chapterheading"/>
-        <w:ind w:left="1440"/>
-        <w:rPr>
-          <w:b w:val="0"/>
-          <w:sz w:val="24"/>
-        </w:rPr>
-      </w:pPr>
-    </w:p>
-    <w:p>
-      <w:pPr>
-        <w:pStyle w:val="Chapterheading"/>
-        <w:numPr>
-          <w:ilvl w:val="0"/>
-          <w:numId w:val="1"/>
-        </w:numPr>
-        <w:rPr>
-          <w:b w:val="0"/>
-          <w:sz w:val="24"/>
-        </w:rPr>
-      </w:pPr>
-      <w:r>
-        <w:rPr>
-          <w:b w:val="0"/>
-          <w:sz w:val="24"/>
-        </w:rPr>
-        <w:t>System Validation</w:t>
-      </w:r>
-      <w:r>
-        <w:rPr>
-          <w:b w:val="0"/>
-          <w:sz w:val="24"/>
-        </w:rPr>
-        <w:t xml:space="preserve"> – CORE FOCUS – Feedback from user</w:t>
-      </w:r>
-    </w:p>
-    <w:p>
-      <w:pPr>
-        <w:pStyle w:val="Chapterheading"/>
-        <w:numPr>
-          <w:ilvl w:val="1"/>
-          <w:numId w:val="1"/>
-        </w:numPr>
-        <w:rPr>
-          <w:b w:val="0"/>
-          <w:sz w:val="24"/>
-        </w:rPr>
-      </w:pPr>
-      <w:r>
-        <w:rPr>
-          <w:b w:val="0"/>
-          <w:sz w:val="24"/>
-        </w:rPr>
-        <w:t>Testing</w:t>
-      </w:r>
-      <w:r>
-        <w:rPr>
-          <w:b w:val="0"/>
-          <w:sz w:val="24"/>
-        </w:rPr>
-        <w:t xml:space="preserve">: </w:t>
-      </w:r>
-      <w:r>
-        <w:rPr>
-          <w:b w:val="0"/>
-          <w:sz w:val="24"/>
-        </w:rPr>
-        <w:t>What testing was performed, why it was selected and what are the key use cases within the project.</w:t>
-      </w:r>
-    </w:p>
-    <w:p>
-      <w:pPr>
-        <w:pStyle w:val="Chapterheading"/>
-        <w:numPr>
-          <w:ilvl w:val="2"/>
-          <w:numId w:val="1"/>
-        </w:numPr>
-        <w:rPr>
-          <w:b w:val="0"/>
-          <w:sz w:val="24"/>
-        </w:rPr>
-      </w:pPr>
-      <w:r>
-        <w:rPr>
-          <w:b w:val="0"/>
-          <w:sz w:val="24"/>
-        </w:rPr>
-        <w:t xml:space="preserve">User feedback from </w:t>
-      </w:r>
-      <w:proofErr w:type="spellStart"/>
-      <w:r>
-        <w:rPr>
-          <w:b w:val="0"/>
-          <w:sz w:val="24"/>
-        </w:rPr>
-        <w:t>Orlagh</w:t>
-      </w:r>
-      <w:proofErr w:type="spellEnd"/>
-      <w:r>
-        <w:rPr>
-          <w:b w:val="0"/>
-          <w:sz w:val="24"/>
-        </w:rPr>
-        <w:t>, iteratively changing design of application and features</w:t>
-      </w:r>
-    </w:p>
-    <w:p>
-      <w:pPr>
-        <w:pStyle w:val="Chapterheading"/>
-        <w:numPr>
-          <w:ilvl w:val="1"/>
-          <w:numId w:val="1"/>
-        </w:numPr>
-        <w:rPr>
-          <w:b w:val="0"/>
-          <w:sz w:val="24"/>
-        </w:rPr>
-      </w:pPr>
-      <w:r>
-        <w:rPr>
-          <w:b w:val="0"/>
-          <w:sz w:val="24"/>
-        </w:rPr>
-        <w:lastRenderedPageBreak/>
-        <w:t>Demonstration</w:t>
-      </w:r>
-      <w:r>
-        <w:rPr>
-          <w:b w:val="0"/>
-          <w:sz w:val="24"/>
-        </w:rPr>
-        <w:t xml:space="preserve">: </w:t>
-      </w:r>
-      <w:r>
-        <w:rPr>
-          <w:b w:val="0"/>
-          <w:sz w:val="24"/>
-        </w:rPr>
-        <w:t>Identify what features can be demonstrated and show screen shots or reference a video online to</w:t>
-      </w:r>
-      <w:r>
-        <w:rPr>
-          <w:b w:val="0"/>
-          <w:sz w:val="24"/>
-        </w:rPr>
-        <w:t xml:space="preserve"> show the project demonstration (for audience not at demo)</w:t>
-      </w:r>
-    </w:p>
-    <w:p>
-      <w:pPr>
-        <w:pStyle w:val="Chapterheading"/>
-        <w:numPr>
-          <w:ilvl w:val="2"/>
-          <w:numId w:val="1"/>
-        </w:numPr>
-        <w:rPr>
-          <w:b w:val="0"/>
-          <w:sz w:val="24"/>
-        </w:rPr>
-      </w:pPr>
-      <w:proofErr w:type="spellStart"/>
-      <w:r>
-        <w:rPr>
-          <w:b w:val="0"/>
-          <w:sz w:val="24"/>
-        </w:rPr>
-        <w:t>Youtube</w:t>
-      </w:r>
-      <w:proofErr w:type="spellEnd"/>
-      <w:r>
-        <w:rPr>
-          <w:b w:val="0"/>
-          <w:sz w:val="24"/>
-        </w:rPr>
-        <w:t xml:space="preserve"> </w:t>
-      </w:r>
-      <w:r>
-        <w:rPr>
-          <w:b w:val="0"/>
-          <w:sz w:val="24"/>
-        </w:rPr>
-        <w:t xml:space="preserve">video </w:t>
-      </w:r>
-      <w:r>
-        <w:rPr>
-          <w:b w:val="0"/>
-          <w:sz w:val="24"/>
-        </w:rPr>
-        <w:t>of project demo</w:t>
-      </w:r>
-    </w:p>
-    <w:p>
-      <w:pPr>
-        <w:pStyle w:val="Chapterheading"/>
-        <w:numPr>
-          <w:ilvl w:val="2"/>
-          <w:numId w:val="1"/>
-        </w:numPr>
-        <w:rPr>
-          <w:b w:val="0"/>
-          <w:sz w:val="24"/>
-        </w:rPr>
-      </w:pPr>
-      <w:r>
-        <w:rPr>
-          <w:b w:val="0"/>
-          <w:sz w:val="24"/>
-        </w:rPr>
-        <w:t>???</w:t>
+        <w:t>Meetings, videos, chats, emails,</w:t>
       </w:r>
     </w:p>
     <w:p>
@@ -2695,6 +3041,15 @@
         </w:rPr>
         <w:t>oid to unity deployed to android</w:t>
       </w:r>
+      <w:r>
+        <w:rPr>
+          <w:b w:val="0"/>
+          <w:sz w:val="24"/>
+        </w:rPr>
+        <w:t>. Do a new one and compare how it panned out</w:t>
+      </w:r>
+      <w:bookmarkStart w:id="0" w:name="_GoBack"/>
+      <w:bookmarkEnd w:id="0"/>
     </w:p>
     <w:p>
       <w:pPr>
@@ -2810,6 +3165,7 @@
           <w:b w:val="0"/>
           <w:sz w:val="24"/>
         </w:rPr>
+        <w:lastRenderedPageBreak/>
         <w:t>Importance of regular meeting and benefits in terms of project management and goal completion</w:t>
       </w:r>
     </w:p>

</xml_diff>